<commit_message>
feat: dedicated route for resident blocking
</commit_message>
<xml_diff>
--- a/src/templates/id.docx
+++ b/src/templates/id.docx
@@ -13,18 +13,18 @@
         <mc:AlternateContent>
           <mc:Choice Requires="wps">
             <w:drawing>
-              <wp:anchor distT="45720" distB="45720" distL="114300" distR="114300" simplePos="0" relativeHeight="251692032" behindDoc="0" locked="0" layoutInCell="1" allowOverlap="1" wp14:anchorId="35A31DB6" wp14:editId="7D3C75E4">
+              <wp:anchor distT="45720" distB="45720" distL="114300" distR="114300" simplePos="0" relativeHeight="251694080" behindDoc="0" locked="0" layoutInCell="1" allowOverlap="1" wp14:anchorId="15F7C4F5" wp14:editId="524A215A">
                 <wp:simplePos x="0" y="0"/>
-                <wp:positionH relativeFrom="column">
-                  <wp:posOffset>1551305</wp:posOffset>
+                <wp:positionH relativeFrom="margin">
+                  <wp:posOffset>4425740</wp:posOffset>
                 </wp:positionH>
                 <wp:positionV relativeFrom="paragraph">
-                  <wp:posOffset>1584632</wp:posOffset>
+                  <wp:posOffset>1814066</wp:posOffset>
                 </wp:positionV>
-                <wp:extent cx="958850" cy="234950"/>
+                <wp:extent cx="958850" cy="195786"/>
                 <wp:effectExtent l="0" t="0" r="0" b="0"/>
                 <wp:wrapNone/>
-                <wp:docPr id="27" name="Text Box 2"/>
+                <wp:docPr id="13" name="Text Box 2"/>
                 <wp:cNvGraphicFramePr>
                   <a:graphicFrameLocks xmlns:a="http://schemas.openxmlformats.org/drawingml/2006/main"/>
                 </wp:cNvGraphicFramePr>
@@ -37,7 +37,7 @@
                       <wps:spPr bwMode="auto">
                         <a:xfrm>
                           <a:off x="0" y="0"/>
-                          <a:ext cx="958850" cy="234950"/>
+                          <a:ext cx="958850" cy="195786"/>
                         </a:xfrm>
                         <a:prstGeom prst="rect">
                           <a:avLst/>
@@ -57,16 +57,16 @@
                               <w:jc w:val="center"/>
                               <w:rPr>
                                 <w:b/>
-                                <w:color w:val="F2F2F2" w:themeColor="background1" w:themeShade="F2"/>
-                                <w:sz w:val="16"/>
+                                <w:color w:val="D9D9D9" w:themeColor="background1" w:themeShade="D9"/>
+                                <w:sz w:val="14"/>
                                 <w:lang w:val="en-GB"/>
                               </w:rPr>
                             </w:pPr>
                             <w:r>
                               <w:rPr>
                                 <w:b/>
-                                <w:color w:val="F2F2F2" w:themeColor="background1" w:themeShade="F2"/>
-                                <w:sz w:val="16"/>
+                                <w:color w:val="D9D9D9" w:themeColor="background1" w:themeShade="D9"/>
+                                <w:sz w:val="14"/>
                                 <w:lang w:val="en-GB"/>
                               </w:rPr>
                               <w:t>{number}</w:t>
@@ -91,11 +91,11 @@
           </mc:Choice>
           <mc:Fallback>
             <w:pict>
-              <v:shapetype w14:anchorId="35A31DB6" id="_x0000_t202" coordsize="21600,21600" o:spt="202" path="m,l,21600r21600,l21600,xe">
+              <v:shapetype w14:anchorId="15F7C4F5" id="_x0000_t202" coordsize="21600,21600" o:spt="202" path="m,l,21600r21600,l21600,xe">
                 <v:stroke joinstyle="miter"/>
                 <v:path gradientshapeok="t" o:connecttype="rect"/>
               </v:shapetype>
-              <v:shape id="Text Box 2" o:spid="_x0000_s1026" type="#_x0000_t202" style="position:absolute;margin-left:122.15pt;margin-top:124.75pt;width:75.5pt;height:18.5pt;z-index:251692032;visibility:visible;mso-wrap-style:square;mso-width-percent:0;mso-height-percent:0;mso-wrap-distance-left:9pt;mso-wrap-distance-top:3.6pt;mso-wrap-distance-right:9pt;mso-wrap-distance-bottom:3.6pt;mso-position-horizontal:absolute;mso-position-horizontal-relative:text;mso-position-vertical:absolute;mso-position-vertical-relative:text;mso-width-percent:0;mso-height-percent:0;mso-width-relative:margin;mso-height-relative:margin;v-text-anchor:top" o:gfxdata="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" filled="f" stroked="f">
+              <v:shape id="Text Box 2" o:spid="_x0000_s1026" type="#_x0000_t202" style="position:absolute;margin-left:348.5pt;margin-top:142.85pt;width:75.5pt;height:15.4pt;z-index:251694080;visibility:visible;mso-wrap-style:square;mso-width-percent:0;mso-height-percent:0;mso-wrap-distance-left:9pt;mso-wrap-distance-top:3.6pt;mso-wrap-distance-right:9pt;mso-wrap-distance-bottom:3.6pt;mso-position-horizontal:absolute;mso-position-horizontal-relative:margin;mso-position-vertical:absolute;mso-position-vertical-relative:text;mso-width-percent:0;mso-height-percent:0;mso-width-relative:margin;mso-height-relative:margin;v-text-anchor:top" o:gfxdata="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" filled="f" stroked="f">
                 <v:textbox>
                   <w:txbxContent>
                     <w:p>
@@ -103,16 +103,16 @@
                         <w:jc w:val="center"/>
                         <w:rPr>
                           <w:b/>
-                          <w:color w:val="F2F2F2" w:themeColor="background1" w:themeShade="F2"/>
-                          <w:sz w:val="16"/>
+                          <w:color w:val="D9D9D9" w:themeColor="background1" w:themeShade="D9"/>
+                          <w:sz w:val="14"/>
                           <w:lang w:val="en-GB"/>
                         </w:rPr>
                       </w:pPr>
                       <w:r>
                         <w:rPr>
                           <w:b/>
-                          <w:color w:val="F2F2F2" w:themeColor="background1" w:themeShade="F2"/>
-                          <w:sz w:val="16"/>
+                          <w:color w:val="D9D9D9" w:themeColor="background1" w:themeShade="D9"/>
+                          <w:sz w:val="14"/>
                           <w:lang w:val="en-GB"/>
                         </w:rPr>
                         <w:t>{number}</w:t>
@@ -120,6 +120,7 @@
                     </w:p>
                   </w:txbxContent>
                 </v:textbox>
+                <w10:wrap anchorx="margin"/>
               </v:shape>
             </w:pict>
           </mc:Fallback>
@@ -133,18 +134,18 @@
         <mc:AlternateContent>
           <mc:Choice Requires="wps">
             <w:drawing>
-              <wp:anchor distT="45720" distB="45720" distL="114300" distR="114300" simplePos="0" relativeHeight="251683840" behindDoc="0" locked="0" layoutInCell="1" allowOverlap="1" wp14:anchorId="3F9CE12C" wp14:editId="07E0076E">
+              <wp:anchor distT="45720" distB="45720" distL="114300" distR="114300" simplePos="0" relativeHeight="251689984" behindDoc="0" locked="0" layoutInCell="1" allowOverlap="1" wp14:anchorId="298B7F30" wp14:editId="09726107">
                 <wp:simplePos x="0" y="0"/>
                 <wp:positionH relativeFrom="margin">
-                  <wp:posOffset>3314183</wp:posOffset>
+                  <wp:posOffset>4337685</wp:posOffset>
                 </wp:positionH>
                 <wp:positionV relativeFrom="paragraph">
-                  <wp:posOffset>3045242</wp:posOffset>
+                  <wp:posOffset>1661055</wp:posOffset>
                 </wp:positionV>
-                <wp:extent cx="1162050" cy="219290"/>
+                <wp:extent cx="1162050" cy="239978"/>
                 <wp:effectExtent l="0" t="0" r="0" b="0"/>
                 <wp:wrapNone/>
-                <wp:docPr id="15" name="Text Box 2"/>
+                <wp:docPr id="24" name="Text Box 2"/>
                 <wp:cNvGraphicFramePr>
                   <a:graphicFrameLocks xmlns:a="http://schemas.openxmlformats.org/drawingml/2006/main"/>
                 </wp:cNvGraphicFramePr>
@@ -157,7 +158,7 @@
                       <wps:spPr bwMode="auto">
                         <a:xfrm>
                           <a:off x="0" y="0"/>
-                          <a:ext cx="1162050" cy="219290"/>
+                          <a:ext cx="1162050" cy="239978"/>
                         </a:xfrm>
                         <a:prstGeom prst="rect">
                           <a:avLst/>
@@ -174,9 +175,10 @@
                         <w:txbxContent>
                           <w:p>
                             <w:pPr>
-                              <w:rPr>
-                                <w:b/>
-                                <w:color w:val="000000" w:themeColor="text1"/>
+                              <w:jc w:val="center"/>
+                              <w:rPr>
+                                <w:b/>
+                                <w:color w:val="D9D9D9" w:themeColor="background1" w:themeShade="D9"/>
                                 <w:sz w:val="16"/>
                                 <w:lang w:val="en-GB"/>
                                 <w14:shadow w14:blurRad="38100" w14:dist="19050" w14:dir="2700000" w14:sx="100000" w14:sy="100000" w14:kx="0" w14:ky="0" w14:algn="tl">
@@ -194,7 +196,7 @@
                             <w:r>
                               <w:rPr>
                                 <w:b/>
-                                <w:color w:val="000000" w:themeColor="text1"/>
+                                <w:color w:val="D9D9D9" w:themeColor="background1" w:themeShade="D9"/>
                                 <w:sz w:val="16"/>
                                 <w:lang w:val="en-GB"/>
                                 <w14:shadow w14:blurRad="38100" w14:dist="19050" w14:dir="2700000" w14:sx="100000" w14:sy="100000" w14:kx="0" w14:ky="0" w14:algn="tl">
@@ -214,7 +216,7 @@
                             <w:r>
                               <w:rPr>
                                 <w:b/>
-                                <w:color w:val="000000" w:themeColor="text1"/>
+                                <w:color w:val="D9D9D9" w:themeColor="background1" w:themeShade="D9"/>
                                 <w:sz w:val="16"/>
                                 <w:lang w:val="en-GB"/>
                                 <w14:shadow w14:blurRad="38100" w14:dist="19050" w14:dir="2700000" w14:sx="100000" w14:sy="100000" w14:kx="0" w14:ky="0" w14:algn="tl">
@@ -228,13 +230,13 @@
                                   <w14:round/>
                                 </w14:textOutline>
                               </w:rPr>
-                              <w:t>expirationDate</w:t>
+                              <w:t>emergencyContact</w:t>
                             </w:r>
                             <w:proofErr w:type="spellEnd"/>
                             <w:r>
                               <w:rPr>
                                 <w:b/>
-                                <w:color w:val="000000" w:themeColor="text1"/>
+                                <w:color w:val="D9D9D9" w:themeColor="background1" w:themeShade="D9"/>
                                 <w:sz w:val="16"/>
                                 <w:lang w:val="en-GB"/>
                                 <w14:shadow w14:blurRad="38100" w14:dist="19050" w14:dir="2700000" w14:sx="100000" w14:sy="100000" w14:kx="0" w14:ky="0" w14:algn="tl">
@@ -270,14 +272,15 @@
           </mc:Choice>
           <mc:Fallback>
             <w:pict>
-              <v:shape w14:anchorId="3F9CE12C" id="_x0000_s1027" type="#_x0000_t202" style="position:absolute;margin-left:260.95pt;margin-top:239.8pt;width:91.5pt;height:17.25pt;z-index:251683840;visibility:visible;mso-wrap-style:square;mso-width-percent:0;mso-height-percent:0;mso-wrap-distance-left:9pt;mso-wrap-distance-top:3.6pt;mso-wrap-distance-right:9pt;mso-wrap-distance-bottom:3.6pt;mso-position-horizontal:absolute;mso-position-horizontal-relative:margin;mso-position-vertical:absolute;mso-position-vertical-relative:text;mso-width-percent:0;mso-height-percent:0;mso-width-relative:margin;mso-height-relative:margin;v-text-anchor:top" o:gfxdata="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" filled="f" stroked="f">
+              <v:shape w14:anchorId="298B7F30" id="_x0000_s1027" type="#_x0000_t202" style="position:absolute;margin-left:341.55pt;margin-top:130.8pt;width:91.5pt;height:18.9pt;z-index:251689984;visibility:visible;mso-wrap-style:square;mso-width-percent:0;mso-height-percent:0;mso-wrap-distance-left:9pt;mso-wrap-distance-top:3.6pt;mso-wrap-distance-right:9pt;mso-wrap-distance-bottom:3.6pt;mso-position-horizontal:absolute;mso-position-horizontal-relative:margin;mso-position-vertical:absolute;mso-position-vertical-relative:text;mso-width-percent:0;mso-height-percent:0;mso-width-relative:margin;mso-height-relative:margin;v-text-anchor:top" o:gfxdata="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" filled="f" stroked="f">
                 <v:textbox>
                   <w:txbxContent>
                     <w:p>
                       <w:pPr>
-                        <w:rPr>
-                          <w:b/>
-                          <w:color w:val="000000" w:themeColor="text1"/>
+                        <w:jc w:val="center"/>
+                        <w:rPr>
+                          <w:b/>
+                          <w:color w:val="D9D9D9" w:themeColor="background1" w:themeShade="D9"/>
                           <w:sz w:val="16"/>
                           <w:lang w:val="en-GB"/>
                           <w14:shadow w14:blurRad="38100" w14:dist="19050" w14:dir="2700000" w14:sx="100000" w14:sy="100000" w14:kx="0" w14:ky="0" w14:algn="tl">
@@ -295,7 +298,7 @@
                       <w:r>
                         <w:rPr>
                           <w:b/>
-                          <w:color w:val="000000" w:themeColor="text1"/>
+                          <w:color w:val="D9D9D9" w:themeColor="background1" w:themeShade="D9"/>
                           <w:sz w:val="16"/>
                           <w:lang w:val="en-GB"/>
                           <w14:shadow w14:blurRad="38100" w14:dist="19050" w14:dir="2700000" w14:sx="100000" w14:sy="100000" w14:kx="0" w14:ky="0" w14:algn="tl">
@@ -315,7 +318,7 @@
                       <w:r>
                         <w:rPr>
                           <w:b/>
-                          <w:color w:val="000000" w:themeColor="text1"/>
+                          <w:color w:val="D9D9D9" w:themeColor="background1" w:themeShade="D9"/>
                           <w:sz w:val="16"/>
                           <w:lang w:val="en-GB"/>
                           <w14:shadow w14:blurRad="38100" w14:dist="19050" w14:dir="2700000" w14:sx="100000" w14:sy="100000" w14:kx="0" w14:ky="0" w14:algn="tl">
@@ -329,13 +332,13 @@
                             <w14:round/>
                           </w14:textOutline>
                         </w:rPr>
-                        <w:t>expirationDate</w:t>
+                        <w:t>emergencyContact</w:t>
                       </w:r>
                       <w:proofErr w:type="spellEnd"/>
                       <w:r>
                         <w:rPr>
                           <w:b/>
-                          <w:color w:val="000000" w:themeColor="text1"/>
+                          <w:color w:val="D9D9D9" w:themeColor="background1" w:themeShade="D9"/>
                           <w:sz w:val="16"/>
                           <w:lang w:val="en-GB"/>
                           <w14:shadow w14:blurRad="38100" w14:dist="19050" w14:dir="2700000" w14:sx="100000" w14:sy="100000" w14:kx="0" w14:ky="0" w14:algn="tl">
@@ -368,13 +371,250 @@
         <mc:AlternateContent>
           <mc:Choice Requires="wps">
             <w:drawing>
-              <wp:anchor distT="45720" distB="45720" distL="114300" distR="114300" simplePos="0" relativeHeight="251685888" behindDoc="0" locked="0" layoutInCell="1" allowOverlap="1" wp14:anchorId="10F8E01B" wp14:editId="13D9DF7A">
+              <wp:anchor distT="45720" distB="45720" distL="114300" distR="114300" simplePos="0" relativeHeight="251687936" behindDoc="0" locked="0" layoutInCell="1" allowOverlap="1" wp14:anchorId="2EED73F3" wp14:editId="07FB5E39">
                 <wp:simplePos x="0" y="0"/>
                 <wp:positionH relativeFrom="margin">
-                  <wp:posOffset>2391508</wp:posOffset>
+                  <wp:posOffset>3891915</wp:posOffset>
                 </wp:positionH>
                 <wp:positionV relativeFrom="paragraph">
-                  <wp:posOffset>3434172</wp:posOffset>
+                  <wp:posOffset>1537230</wp:posOffset>
+                </wp:positionV>
+                <wp:extent cx="2040841" cy="2159805"/>
+                <wp:effectExtent l="0" t="0" r="0" b="0"/>
+                <wp:wrapNone/>
+                <wp:docPr id="21" name="Text Box 2"/>
+                <wp:cNvGraphicFramePr>
+                  <a:graphicFrameLocks xmlns:a="http://schemas.openxmlformats.org/drawingml/2006/main"/>
+                </wp:cNvGraphicFramePr>
+                <a:graphic xmlns:a="http://schemas.openxmlformats.org/drawingml/2006/main">
+                  <a:graphicData uri="http://schemas.microsoft.com/office/word/2010/wordprocessingShape">
+                    <wps:wsp>
+                      <wps:cNvSpPr txBox="1">
+                        <a:spLocks noChangeArrowheads="1"/>
+                      </wps:cNvSpPr>
+                      <wps:spPr bwMode="auto">
+                        <a:xfrm>
+                          <a:off x="0" y="0"/>
+                          <a:ext cx="2040841" cy="2159805"/>
+                        </a:xfrm>
+                        <a:prstGeom prst="rect">
+                          <a:avLst/>
+                        </a:prstGeom>
+                        <a:noFill/>
+                        <a:ln w="9525">
+                          <a:noFill/>
+                          <a:miter lim="800000"/>
+                          <a:headEnd/>
+                          <a:tailEnd/>
+                        </a:ln>
+                      </wps:spPr>
+                      <wps:txbx>
+                        <w:txbxContent>
+                          <w:p>
+                            <w:pPr>
+                              <w:jc w:val="center"/>
+                              <w:rPr>
+                                <w:b/>
+                                <w:color w:val="D9D9D9" w:themeColor="background1" w:themeShade="D9"/>
+                                <w:sz w:val="14"/>
+                                <w:lang w:val="en-GB"/>
+                                <w14:shadow w14:blurRad="38100" w14:dist="19050" w14:dir="2700000" w14:sx="100000" w14:sy="100000" w14:kx="0" w14:ky="0" w14:algn="tl">
+                                  <w14:schemeClr w14:val="dk1">
+                                    <w14:alpha w14:val="60000"/>
+                                  </w14:schemeClr>
+                                </w14:shadow>
+                                <w14:textOutline w14:w="0" w14:cap="flat" w14:cmpd="sng" w14:algn="ctr">
+                                  <w14:noFill/>
+                                  <w14:prstDash w14:val="solid"/>
+                                  <w14:round/>
+                                </w14:textOutline>
+                              </w:rPr>
+                            </w:pPr>
+                            <w:r>
+                              <w:rPr>
+                                <w:b/>
+                                <w:color w:val="D9D9D9" w:themeColor="background1" w:themeShade="D9"/>
+                                <w:sz w:val="14"/>
+                                <w:lang w:val="en-GB"/>
+                                <w14:shadow w14:blurRad="38100" w14:dist="19050" w14:dir="2700000" w14:sx="100000" w14:sy="100000" w14:kx="0" w14:ky="0" w14:algn="tl">
+                                  <w14:schemeClr w14:val="dk1">
+                                    <w14:alpha w14:val="60000"/>
+                                  </w14:schemeClr>
+                                </w14:shadow>
+                                <w14:textOutline w14:w="0" w14:cap="flat" w14:cmpd="sng" w14:algn="ctr">
+                                  <w14:noFill/>
+                                  <w14:prstDash w14:val="solid"/>
+                                  <w14:round/>
+                                </w14:textOutline>
+                              </w:rPr>
+                              <w:t>{</w:t>
+                            </w:r>
+                            <w:proofErr w:type="spellStart"/>
+                            <w:r>
+                              <w:rPr>
+                                <w:b/>
+                                <w:color w:val="D9D9D9" w:themeColor="background1" w:themeShade="D9"/>
+                                <w:sz w:val="14"/>
+                                <w:lang w:val="en-GB"/>
+                                <w14:shadow w14:blurRad="38100" w14:dist="19050" w14:dir="2700000" w14:sx="100000" w14:sy="100000" w14:kx="0" w14:ky="0" w14:algn="tl">
+                                  <w14:schemeClr w14:val="dk1">
+                                    <w14:alpha w14:val="60000"/>
+                                  </w14:schemeClr>
+                                </w14:shadow>
+                                <w14:textOutline w14:w="0" w14:cap="flat" w14:cmpd="sng" w14:algn="ctr">
+                                  <w14:noFill/>
+                                  <w14:prstDash w14:val="solid"/>
+                                  <w14:round/>
+                                </w14:textOutline>
+                              </w:rPr>
+                              <w:t>emergencyAddress</w:t>
+                            </w:r>
+                            <w:proofErr w:type="spellEnd"/>
+                            <w:r>
+                              <w:rPr>
+                                <w:b/>
+                                <w:color w:val="D9D9D9" w:themeColor="background1" w:themeShade="D9"/>
+                                <w:sz w:val="14"/>
+                                <w:lang w:val="en-GB"/>
+                                <w14:shadow w14:blurRad="38100" w14:dist="19050" w14:dir="2700000" w14:sx="100000" w14:sy="100000" w14:kx="0" w14:ky="0" w14:algn="tl">
+                                  <w14:schemeClr w14:val="dk1">
+                                    <w14:alpha w14:val="60000"/>
+                                  </w14:schemeClr>
+                                </w14:shadow>
+                                <w14:textOutline w14:w="0" w14:cap="flat" w14:cmpd="sng" w14:algn="ctr">
+                                  <w14:noFill/>
+                                  <w14:prstDash w14:val="solid"/>
+                                  <w14:round/>
+                                </w14:textOutline>
+                              </w:rPr>
+                              <w:t>}</w:t>
+                            </w:r>
+                          </w:p>
+                        </w:txbxContent>
+                      </wps:txbx>
+                      <wps:bodyPr rot="0" vert="horz" wrap="square" lIns="91440" tIns="45720" rIns="91440" bIns="45720" anchor="t" anchorCtr="0">
+                        <a:noAutofit/>
+                      </wps:bodyPr>
+                    </wps:wsp>
+                  </a:graphicData>
+                </a:graphic>
+                <wp14:sizeRelH relativeFrom="margin">
+                  <wp14:pctWidth>0</wp14:pctWidth>
+                </wp14:sizeRelH>
+                <wp14:sizeRelV relativeFrom="margin">
+                  <wp14:pctHeight>0</wp14:pctHeight>
+                </wp14:sizeRelV>
+              </wp:anchor>
+            </w:drawing>
+          </mc:Choice>
+          <mc:Fallback>
+            <w:pict>
+              <v:shape w14:anchorId="2EED73F3" id="_x0000_s1028" type="#_x0000_t202" style="position:absolute;margin-left:306.45pt;margin-top:121.05pt;width:160.7pt;height:170.05pt;z-index:251687936;visibility:visible;mso-wrap-style:square;mso-width-percent:0;mso-height-percent:0;mso-wrap-distance-left:9pt;mso-wrap-distance-top:3.6pt;mso-wrap-distance-right:9pt;mso-wrap-distance-bottom:3.6pt;mso-position-horizontal:absolute;mso-position-horizontal-relative:margin;mso-position-vertical:absolute;mso-position-vertical-relative:text;mso-width-percent:0;mso-height-percent:0;mso-width-relative:margin;mso-height-relative:margin;v-text-anchor:top" o:gfxdata="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" filled="f" stroked="f">
+                <v:textbox>
+                  <w:txbxContent>
+                    <w:p>
+                      <w:pPr>
+                        <w:jc w:val="center"/>
+                        <w:rPr>
+                          <w:b/>
+                          <w:color w:val="D9D9D9" w:themeColor="background1" w:themeShade="D9"/>
+                          <w:sz w:val="14"/>
+                          <w:lang w:val="en-GB"/>
+                          <w14:shadow w14:blurRad="38100" w14:dist="19050" w14:dir="2700000" w14:sx="100000" w14:sy="100000" w14:kx="0" w14:ky="0" w14:algn="tl">
+                            <w14:schemeClr w14:val="dk1">
+                              <w14:alpha w14:val="60000"/>
+                            </w14:schemeClr>
+                          </w14:shadow>
+                          <w14:textOutline w14:w="0" w14:cap="flat" w14:cmpd="sng" w14:algn="ctr">
+                            <w14:noFill/>
+                            <w14:prstDash w14:val="solid"/>
+                            <w14:round/>
+                          </w14:textOutline>
+                        </w:rPr>
+                      </w:pPr>
+                      <w:r>
+                        <w:rPr>
+                          <w:b/>
+                          <w:color w:val="D9D9D9" w:themeColor="background1" w:themeShade="D9"/>
+                          <w:sz w:val="14"/>
+                          <w:lang w:val="en-GB"/>
+                          <w14:shadow w14:blurRad="38100" w14:dist="19050" w14:dir="2700000" w14:sx="100000" w14:sy="100000" w14:kx="0" w14:ky="0" w14:algn="tl">
+                            <w14:schemeClr w14:val="dk1">
+                              <w14:alpha w14:val="60000"/>
+                            </w14:schemeClr>
+                          </w14:shadow>
+                          <w14:textOutline w14:w="0" w14:cap="flat" w14:cmpd="sng" w14:algn="ctr">
+                            <w14:noFill/>
+                            <w14:prstDash w14:val="solid"/>
+                            <w14:round/>
+                          </w14:textOutline>
+                        </w:rPr>
+                        <w:t>{</w:t>
+                      </w:r>
+                      <w:proofErr w:type="spellStart"/>
+                      <w:r>
+                        <w:rPr>
+                          <w:b/>
+                          <w:color w:val="D9D9D9" w:themeColor="background1" w:themeShade="D9"/>
+                          <w:sz w:val="14"/>
+                          <w:lang w:val="en-GB"/>
+                          <w14:shadow w14:blurRad="38100" w14:dist="19050" w14:dir="2700000" w14:sx="100000" w14:sy="100000" w14:kx="0" w14:ky="0" w14:algn="tl">
+                            <w14:schemeClr w14:val="dk1">
+                              <w14:alpha w14:val="60000"/>
+                            </w14:schemeClr>
+                          </w14:shadow>
+                          <w14:textOutline w14:w="0" w14:cap="flat" w14:cmpd="sng" w14:algn="ctr">
+                            <w14:noFill/>
+                            <w14:prstDash w14:val="solid"/>
+                            <w14:round/>
+                          </w14:textOutline>
+                        </w:rPr>
+                        <w:t>emergencyAddress</w:t>
+                      </w:r>
+                      <w:proofErr w:type="spellEnd"/>
+                      <w:r>
+                        <w:rPr>
+                          <w:b/>
+                          <w:color w:val="D9D9D9" w:themeColor="background1" w:themeShade="D9"/>
+                          <w:sz w:val="14"/>
+                          <w:lang w:val="en-GB"/>
+                          <w14:shadow w14:blurRad="38100" w14:dist="19050" w14:dir="2700000" w14:sx="100000" w14:sy="100000" w14:kx="0" w14:ky="0" w14:algn="tl">
+                            <w14:schemeClr w14:val="dk1">
+                              <w14:alpha w14:val="60000"/>
+                            </w14:schemeClr>
+                          </w14:shadow>
+                          <w14:textOutline w14:w="0" w14:cap="flat" w14:cmpd="sng" w14:algn="ctr">
+                            <w14:noFill/>
+                            <w14:prstDash w14:val="solid"/>
+                            <w14:round/>
+                          </w14:textOutline>
+                        </w:rPr>
+                        <w:t>}</w:t>
+                      </w:r>
+                    </w:p>
+                  </w:txbxContent>
+                </v:textbox>
+                <w10:wrap anchorx="margin"/>
+              </v:shape>
+            </w:pict>
+          </mc:Fallback>
+        </mc:AlternateContent>
+      </w:r>
+      <w:r>
+        <w:rPr>
+          <w:noProof/>
+          <w:lang w:val="en-GB" w:eastAsia="en-GB"/>
+        </w:rPr>
+        <mc:AlternateContent>
+          <mc:Choice Requires="wps">
+            <w:drawing>
+              <wp:anchor distT="45720" distB="45720" distL="114300" distR="114300" simplePos="0" relativeHeight="251685888" behindDoc="0" locked="0" layoutInCell="1" allowOverlap="1" wp14:anchorId="10F8E01B" wp14:editId="0DA55DFC">
+                <wp:simplePos x="0" y="0"/>
+                <wp:positionH relativeFrom="margin">
+                  <wp:posOffset>4324880</wp:posOffset>
+                </wp:positionH>
+                <wp:positionV relativeFrom="paragraph">
+                  <wp:posOffset>1391920</wp:posOffset>
                 </wp:positionV>
                 <wp:extent cx="1162050" cy="215153"/>
                 <wp:effectExtent l="0" t="0" r="0" b="0"/>
@@ -506,7 +746,7 @@
           </mc:Choice>
           <mc:Fallback>
             <w:pict>
-              <v:shape w14:anchorId="10F8E01B" id="_x0000_s1028" type="#_x0000_t202" style="position:absolute;margin-left:188.3pt;margin-top:270.4pt;width:91.5pt;height:16.95pt;z-index:251685888;visibility:visible;mso-wrap-style:square;mso-width-percent:0;mso-height-percent:0;mso-wrap-distance-left:9pt;mso-wrap-distance-top:3.6pt;mso-wrap-distance-right:9pt;mso-wrap-distance-bottom:3.6pt;mso-position-horizontal:absolute;mso-position-horizontal-relative:margin;mso-position-vertical:absolute;mso-position-vertical-relative:text;mso-width-percent:0;mso-height-percent:0;mso-width-relative:margin;mso-height-relative:margin;v-text-anchor:top" o:gfxdata="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" filled="f" stroked="f">
+              <v:shape w14:anchorId="10F8E01B" id="_x0000_s1029" type="#_x0000_t202" style="position:absolute;margin-left:340.55pt;margin-top:109.6pt;width:91.5pt;height:16.95pt;z-index:251685888;visibility:visible;mso-wrap-style:square;mso-width-percent:0;mso-height-percent:0;mso-wrap-distance-left:9pt;mso-wrap-distance-top:3.6pt;mso-wrap-distance-right:9pt;mso-wrap-distance-bottom:3.6pt;mso-position-horizontal:absolute;mso-position-horizontal-relative:margin;mso-position-vertical:absolute;mso-position-vertical-relative:text;mso-width-percent:0;mso-height-percent:0;mso-width-relative:margin;mso-height-relative:margin;v-text-anchor:top" o:gfxdata="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" filled="f" stroked="f">
                 <v:textbox>
                   <w:txbxContent>
                     <w:p>
@@ -605,18 +845,18 @@
         <mc:AlternateContent>
           <mc:Choice Requires="wps">
             <w:drawing>
-              <wp:anchor distT="45720" distB="45720" distL="114300" distR="114300" simplePos="0" relativeHeight="251687936" behindDoc="0" locked="0" layoutInCell="1" allowOverlap="1" wp14:anchorId="2EED73F3" wp14:editId="452CEFD5">
+              <wp:anchor distT="45720" distB="45720" distL="114300" distR="114300" simplePos="0" relativeHeight="251683840" behindDoc="0" locked="0" layoutInCell="1" allowOverlap="1" wp14:anchorId="3F9CE12C" wp14:editId="65E61E2C">
                 <wp:simplePos x="0" y="0"/>
                 <wp:positionH relativeFrom="margin">
-                  <wp:posOffset>1952927</wp:posOffset>
+                  <wp:posOffset>5255062</wp:posOffset>
                 </wp:positionH>
                 <wp:positionV relativeFrom="paragraph">
-                  <wp:posOffset>3591399</wp:posOffset>
+                  <wp:posOffset>1053340</wp:posOffset>
                 </wp:positionV>
-                <wp:extent cx="2040841" cy="2159805"/>
+                <wp:extent cx="1162050" cy="219290"/>
                 <wp:effectExtent l="0" t="0" r="0" b="0"/>
                 <wp:wrapNone/>
-                <wp:docPr id="21" name="Text Box 2"/>
+                <wp:docPr id="15" name="Text Box 2"/>
                 <wp:cNvGraphicFramePr>
                   <a:graphicFrameLocks xmlns:a="http://schemas.openxmlformats.org/drawingml/2006/main"/>
                 </wp:cNvGraphicFramePr>
@@ -629,7 +869,7 @@
                       <wps:spPr bwMode="auto">
                         <a:xfrm>
                           <a:off x="0" y="0"/>
-                          <a:ext cx="2040841" cy="2159805"/>
+                          <a:ext cx="1162050" cy="219290"/>
                         </a:xfrm>
                         <a:prstGeom prst="rect">
                           <a:avLst/>
@@ -646,11 +886,10 @@
                         <w:txbxContent>
                           <w:p>
                             <w:pPr>
-                              <w:jc w:val="center"/>
-                              <w:rPr>
-                                <w:b/>
-                                <w:color w:val="D9D9D9" w:themeColor="background1" w:themeShade="D9"/>
-                                <w:sz w:val="14"/>
+                              <w:rPr>
+                                <w:b/>
+                                <w:color w:val="000000" w:themeColor="text1"/>
+                                <w:sz w:val="16"/>
                                 <w:lang w:val="en-GB"/>
                                 <w14:shadow w14:blurRad="38100" w14:dist="19050" w14:dir="2700000" w14:sx="100000" w14:sy="100000" w14:kx="0" w14:ky="0" w14:algn="tl">
                                   <w14:schemeClr w14:val="dk1">
@@ -667,8 +906,8 @@
                             <w:r>
                               <w:rPr>
                                 <w:b/>
-                                <w:color w:val="D9D9D9" w:themeColor="background1" w:themeShade="D9"/>
-                                <w:sz w:val="14"/>
+                                <w:color w:val="000000" w:themeColor="text1"/>
+                                <w:sz w:val="16"/>
                                 <w:lang w:val="en-GB"/>
                                 <w14:shadow w14:blurRad="38100" w14:dist="19050" w14:dir="2700000" w14:sx="100000" w14:sy="100000" w14:kx="0" w14:ky="0" w14:algn="tl">
                                   <w14:schemeClr w14:val="dk1">
@@ -687,8 +926,8 @@
                             <w:r>
                               <w:rPr>
                                 <w:b/>
-                                <w:color w:val="D9D9D9" w:themeColor="background1" w:themeShade="D9"/>
-                                <w:sz w:val="14"/>
+                                <w:color w:val="000000" w:themeColor="text1"/>
+                                <w:sz w:val="16"/>
                                 <w:lang w:val="en-GB"/>
                                 <w14:shadow w14:blurRad="38100" w14:dist="19050" w14:dir="2700000" w14:sx="100000" w14:sy="100000" w14:kx="0" w14:ky="0" w14:algn="tl">
                                   <w14:schemeClr w14:val="dk1">
@@ -701,14 +940,14 @@
                                   <w14:round/>
                                 </w14:textOutline>
                               </w:rPr>
-                              <w:t>emergencyAddress</w:t>
+                              <w:t>expirationDate</w:t>
                             </w:r>
                             <w:proofErr w:type="spellEnd"/>
                             <w:r>
                               <w:rPr>
                                 <w:b/>
-                                <w:color w:val="D9D9D9" w:themeColor="background1" w:themeShade="D9"/>
-                                <w:sz w:val="14"/>
+                                <w:color w:val="000000" w:themeColor="text1"/>
+                                <w:sz w:val="16"/>
                                 <w:lang w:val="en-GB"/>
                                 <w14:shadow w14:blurRad="38100" w14:dist="19050" w14:dir="2700000" w14:sx="100000" w14:sy="100000" w14:kx="0" w14:ky="0" w14:algn="tl">
                                   <w14:schemeClr w14:val="dk1">
@@ -743,16 +982,15 @@
           </mc:Choice>
           <mc:Fallback>
             <w:pict>
-              <v:shape w14:anchorId="2EED73F3" id="_x0000_s1029" type="#_x0000_t202" style="position:absolute;margin-left:153.75pt;margin-top:282.8pt;width:160.7pt;height:170.05pt;z-index:251687936;visibility:visible;mso-wrap-style:square;mso-width-percent:0;mso-height-percent:0;mso-wrap-distance-left:9pt;mso-wrap-distance-top:3.6pt;mso-wrap-distance-right:9pt;mso-wrap-distance-bottom:3.6pt;mso-position-horizontal:absolute;mso-position-horizontal-relative:margin;mso-position-vertical:absolute;mso-position-vertical-relative:text;mso-width-percent:0;mso-height-percent:0;mso-width-relative:margin;mso-height-relative:margin;v-text-anchor:top" o:gfxdata="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" filled="f" stroked="f">
+              <v:shape w14:anchorId="3F9CE12C" id="_x0000_s1030" type="#_x0000_t202" style="position:absolute;margin-left:413.8pt;margin-top:82.95pt;width:91.5pt;height:17.25pt;z-index:251683840;visibility:visible;mso-wrap-style:square;mso-width-percent:0;mso-height-percent:0;mso-wrap-distance-left:9pt;mso-wrap-distance-top:3.6pt;mso-wrap-distance-right:9pt;mso-wrap-distance-bottom:3.6pt;mso-position-horizontal:absolute;mso-position-horizontal-relative:margin;mso-position-vertical:absolute;mso-position-vertical-relative:text;mso-width-percent:0;mso-height-percent:0;mso-width-relative:margin;mso-height-relative:margin;v-text-anchor:top" o:gfxdata="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" filled="f" stroked="f">
                 <v:textbox>
                   <w:txbxContent>
                     <w:p>
                       <w:pPr>
-                        <w:jc w:val="center"/>
-                        <w:rPr>
-                          <w:b/>
-                          <w:color w:val="D9D9D9" w:themeColor="background1" w:themeShade="D9"/>
-                          <w:sz w:val="14"/>
+                        <w:rPr>
+                          <w:b/>
+                          <w:color w:val="000000" w:themeColor="text1"/>
+                          <w:sz w:val="16"/>
                           <w:lang w:val="en-GB"/>
                           <w14:shadow w14:blurRad="38100" w14:dist="19050" w14:dir="2700000" w14:sx="100000" w14:sy="100000" w14:kx="0" w14:ky="0" w14:algn="tl">
                             <w14:schemeClr w14:val="dk1">
@@ -769,8 +1007,8 @@
                       <w:r>
                         <w:rPr>
                           <w:b/>
-                          <w:color w:val="D9D9D9" w:themeColor="background1" w:themeShade="D9"/>
-                          <w:sz w:val="14"/>
+                          <w:color w:val="000000" w:themeColor="text1"/>
+                          <w:sz w:val="16"/>
                           <w:lang w:val="en-GB"/>
                           <w14:shadow w14:blurRad="38100" w14:dist="19050" w14:dir="2700000" w14:sx="100000" w14:sy="100000" w14:kx="0" w14:ky="0" w14:algn="tl">
                             <w14:schemeClr w14:val="dk1">
@@ -789,8 +1027,8 @@
                       <w:r>
                         <w:rPr>
                           <w:b/>
-                          <w:color w:val="D9D9D9" w:themeColor="background1" w:themeShade="D9"/>
-                          <w:sz w:val="14"/>
+                          <w:color w:val="000000" w:themeColor="text1"/>
+                          <w:sz w:val="16"/>
                           <w:lang w:val="en-GB"/>
                           <w14:shadow w14:blurRad="38100" w14:dist="19050" w14:dir="2700000" w14:sx="100000" w14:sy="100000" w14:kx="0" w14:ky="0" w14:algn="tl">
                             <w14:schemeClr w14:val="dk1">
@@ -803,14 +1041,14 @@
                             <w14:round/>
                           </w14:textOutline>
                         </w:rPr>
-                        <w:t>emergencyAddress</w:t>
+                        <w:t>expirationDate</w:t>
                       </w:r>
                       <w:proofErr w:type="spellEnd"/>
                       <w:r>
                         <w:rPr>
                           <w:b/>
-                          <w:color w:val="D9D9D9" w:themeColor="background1" w:themeShade="D9"/>
-                          <w:sz w:val="14"/>
+                          <w:color w:val="000000" w:themeColor="text1"/>
+                          <w:sz w:val="16"/>
                           <w:lang w:val="en-GB"/>
                           <w14:shadow w14:blurRad="38100" w14:dist="19050" w14:dir="2700000" w14:sx="100000" w14:sy="100000" w14:kx="0" w14:ky="0" w14:algn="tl">
                             <w14:schemeClr w14:val="dk1">
@@ -842,18 +1080,18 @@
         <mc:AlternateContent>
           <mc:Choice Requires="wps">
             <w:drawing>
-              <wp:anchor distT="45720" distB="45720" distL="114300" distR="114300" simplePos="0" relativeHeight="251689984" behindDoc="0" locked="0" layoutInCell="1" allowOverlap="1" wp14:anchorId="298B7F30" wp14:editId="7442F06E">
+              <wp:anchor distT="45720" distB="45720" distL="114300" distR="114300" simplePos="0" relativeHeight="251681792" behindDoc="0" locked="0" layoutInCell="1" allowOverlap="1" wp14:anchorId="59E6BDFD" wp14:editId="01DAFA4E">
                 <wp:simplePos x="0" y="0"/>
                 <wp:positionH relativeFrom="margin">
-                  <wp:posOffset>2391508</wp:posOffset>
+                  <wp:posOffset>5257165</wp:posOffset>
                 </wp:positionH>
                 <wp:positionV relativeFrom="paragraph">
-                  <wp:posOffset>3732077</wp:posOffset>
+                  <wp:posOffset>805075</wp:posOffset>
                 </wp:positionV>
-                <wp:extent cx="1162050" cy="239978"/>
+                <wp:extent cx="231569" cy="238125"/>
                 <wp:effectExtent l="0" t="0" r="0" b="0"/>
                 <wp:wrapNone/>
-                <wp:docPr id="24" name="Text Box 2"/>
+                <wp:docPr id="12" name="Text Box 2"/>
                 <wp:cNvGraphicFramePr>
                   <a:graphicFrameLocks xmlns:a="http://schemas.openxmlformats.org/drawingml/2006/main"/>
                 </wp:cNvGraphicFramePr>
@@ -866,7 +1104,7 @@
                       <wps:spPr bwMode="auto">
                         <a:xfrm>
                           <a:off x="0" y="0"/>
-                          <a:ext cx="1162050" cy="239978"/>
+                          <a:ext cx="231569" cy="238125"/>
                         </a:xfrm>
                         <a:prstGeom prst="rect">
                           <a:avLst/>
@@ -883,82 +1121,19 @@
                         <w:txbxContent>
                           <w:p>
                             <w:pPr>
-                              <w:jc w:val="center"/>
-                              <w:rPr>
-                                <w:b/>
-                                <w:color w:val="D9D9D9" w:themeColor="background1" w:themeShade="D9"/>
-                                <w:sz w:val="16"/>
-                                <w:lang w:val="en-GB"/>
-                                <w14:shadow w14:blurRad="38100" w14:dist="19050" w14:dir="2700000" w14:sx="100000" w14:sy="100000" w14:kx="0" w14:ky="0" w14:algn="tl">
-                                  <w14:schemeClr w14:val="dk1">
-                                    <w14:alpha w14:val="60000"/>
-                                  </w14:schemeClr>
-                                </w14:shadow>
-                                <w14:textOutline w14:w="0" w14:cap="flat" w14:cmpd="sng" w14:algn="ctr">
-                                  <w14:noFill/>
-                                  <w14:prstDash w14:val="solid"/>
-                                  <w14:round/>
-                                </w14:textOutline>
+                              <w:rPr>
+                                <w:b/>
+                                <w:sz w:val="18"/>
+                                <w:lang w:val="en-GB"/>
                               </w:rPr>
                             </w:pPr>
                             <w:r>
                               <w:rPr>
                                 <w:b/>
-                                <w:color w:val="D9D9D9" w:themeColor="background1" w:themeShade="D9"/>
-                                <w:sz w:val="16"/>
-                                <w:lang w:val="en-GB"/>
-                                <w14:shadow w14:blurRad="38100" w14:dist="19050" w14:dir="2700000" w14:sx="100000" w14:sy="100000" w14:kx="0" w14:ky="0" w14:algn="tl">
-                                  <w14:schemeClr w14:val="dk1">
-                                    <w14:alpha w14:val="60000"/>
-                                  </w14:schemeClr>
-                                </w14:shadow>
-                                <w14:textOutline w14:w="0" w14:cap="flat" w14:cmpd="sng" w14:algn="ctr">
-                                  <w14:noFill/>
-                                  <w14:prstDash w14:val="solid"/>
-                                  <w14:round/>
-                                </w14:textOutline>
-                              </w:rPr>
-                              <w:t>{</w:t>
-                            </w:r>
-                            <w:proofErr w:type="spellStart"/>
-                            <w:r>
-                              <w:rPr>
-                                <w:b/>
-                                <w:color w:val="D9D9D9" w:themeColor="background1" w:themeShade="D9"/>
-                                <w:sz w:val="16"/>
-                                <w:lang w:val="en-GB"/>
-                                <w14:shadow w14:blurRad="38100" w14:dist="19050" w14:dir="2700000" w14:sx="100000" w14:sy="100000" w14:kx="0" w14:ky="0" w14:algn="tl">
-                                  <w14:schemeClr w14:val="dk1">
-                                    <w14:alpha w14:val="60000"/>
-                                  </w14:schemeClr>
-                                </w14:shadow>
-                                <w14:textOutline w14:w="0" w14:cap="flat" w14:cmpd="sng" w14:algn="ctr">
-                                  <w14:noFill/>
-                                  <w14:prstDash w14:val="solid"/>
-                                  <w14:round/>
-                                </w14:textOutline>
-                              </w:rPr>
-                              <w:t>emergencyContact</w:t>
-                            </w:r>
-                            <w:proofErr w:type="spellEnd"/>
-                            <w:r>
-                              <w:rPr>
-                                <w:b/>
-                                <w:color w:val="D9D9D9" w:themeColor="background1" w:themeShade="D9"/>
-                                <w:sz w:val="16"/>
-                                <w:lang w:val="en-GB"/>
-                                <w14:shadow w14:blurRad="38100" w14:dist="19050" w14:dir="2700000" w14:sx="100000" w14:sy="100000" w14:kx="0" w14:ky="0" w14:algn="tl">
-                                  <w14:schemeClr w14:val="dk1">
-                                    <w14:alpha w14:val="60000"/>
-                                  </w14:schemeClr>
-                                </w14:shadow>
-                                <w14:textOutline w14:w="0" w14:cap="flat" w14:cmpd="sng" w14:algn="ctr">
-                                  <w14:noFill/>
-                                  <w14:prstDash w14:val="solid"/>
-                                  <w14:round/>
-                                </w14:textOutline>
-                              </w:rPr>
-                              <w:t>}</w:t>
+                                <w:sz w:val="18"/>
+                                <w:lang w:val="en-GB"/>
+                              </w:rPr>
+                              <w:t>x</w:t>
                             </w:r>
                           </w:p>
                         </w:txbxContent>
@@ -980,87 +1155,24 @@
           </mc:Choice>
           <mc:Fallback>
             <w:pict>
-              <v:shape w14:anchorId="298B7F30" id="_x0000_s1030" type="#_x0000_t202" style="position:absolute;margin-left:188.3pt;margin-top:293.85pt;width:91.5pt;height:18.9pt;z-index:251689984;visibility:visible;mso-wrap-style:square;mso-width-percent:0;mso-height-percent:0;mso-wrap-distance-left:9pt;mso-wrap-distance-top:3.6pt;mso-wrap-distance-right:9pt;mso-wrap-distance-bottom:3.6pt;mso-position-horizontal:absolute;mso-position-horizontal-relative:margin;mso-position-vertical:absolute;mso-position-vertical-relative:text;mso-width-percent:0;mso-height-percent:0;mso-width-relative:margin;mso-height-relative:margin;v-text-anchor:top" o:gfxdata="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" filled="f" stroked="f">
+              <v:shape w14:anchorId="59E6BDFD" id="_x0000_s1031" type="#_x0000_t202" style="position:absolute;margin-left:413.95pt;margin-top:63.4pt;width:18.25pt;height:18.75pt;z-index:251681792;visibility:visible;mso-wrap-style:square;mso-width-percent:0;mso-height-percent:0;mso-wrap-distance-left:9pt;mso-wrap-distance-top:3.6pt;mso-wrap-distance-right:9pt;mso-wrap-distance-bottom:3.6pt;mso-position-horizontal:absolute;mso-position-horizontal-relative:margin;mso-position-vertical:absolute;mso-position-vertical-relative:text;mso-width-percent:0;mso-height-percent:0;mso-width-relative:margin;mso-height-relative:margin;v-text-anchor:top" o:gfxdata="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" filled="f" stroked="f">
                 <v:textbox>
                   <w:txbxContent>
                     <w:p>
                       <w:pPr>
-                        <w:jc w:val="center"/>
-                        <w:rPr>
-                          <w:b/>
-                          <w:color w:val="D9D9D9" w:themeColor="background1" w:themeShade="D9"/>
-                          <w:sz w:val="16"/>
-                          <w:lang w:val="en-GB"/>
-                          <w14:shadow w14:blurRad="38100" w14:dist="19050" w14:dir="2700000" w14:sx="100000" w14:sy="100000" w14:kx="0" w14:ky="0" w14:algn="tl">
-                            <w14:schemeClr w14:val="dk1">
-                              <w14:alpha w14:val="60000"/>
-                            </w14:schemeClr>
-                          </w14:shadow>
-                          <w14:textOutline w14:w="0" w14:cap="flat" w14:cmpd="sng" w14:algn="ctr">
-                            <w14:noFill/>
-                            <w14:prstDash w14:val="solid"/>
-                            <w14:round/>
-                          </w14:textOutline>
+                        <w:rPr>
+                          <w:b/>
+                          <w:sz w:val="18"/>
+                          <w:lang w:val="en-GB"/>
                         </w:rPr>
                       </w:pPr>
                       <w:r>
                         <w:rPr>
                           <w:b/>
-                          <w:color w:val="D9D9D9" w:themeColor="background1" w:themeShade="D9"/>
-                          <w:sz w:val="16"/>
-                          <w:lang w:val="en-GB"/>
-                          <w14:shadow w14:blurRad="38100" w14:dist="19050" w14:dir="2700000" w14:sx="100000" w14:sy="100000" w14:kx="0" w14:ky="0" w14:algn="tl">
-                            <w14:schemeClr w14:val="dk1">
-                              <w14:alpha w14:val="60000"/>
-                            </w14:schemeClr>
-                          </w14:shadow>
-                          <w14:textOutline w14:w="0" w14:cap="flat" w14:cmpd="sng" w14:algn="ctr">
-                            <w14:noFill/>
-                            <w14:prstDash w14:val="solid"/>
-                            <w14:round/>
-                          </w14:textOutline>
-                        </w:rPr>
-                        <w:t>{</w:t>
-                      </w:r>
-                      <w:proofErr w:type="spellStart"/>
-                      <w:r>
-                        <w:rPr>
-                          <w:b/>
-                          <w:color w:val="D9D9D9" w:themeColor="background1" w:themeShade="D9"/>
-                          <w:sz w:val="16"/>
-                          <w:lang w:val="en-GB"/>
-                          <w14:shadow w14:blurRad="38100" w14:dist="19050" w14:dir="2700000" w14:sx="100000" w14:sy="100000" w14:kx="0" w14:ky="0" w14:algn="tl">
-                            <w14:schemeClr w14:val="dk1">
-                              <w14:alpha w14:val="60000"/>
-                            </w14:schemeClr>
-                          </w14:shadow>
-                          <w14:textOutline w14:w="0" w14:cap="flat" w14:cmpd="sng" w14:algn="ctr">
-                            <w14:noFill/>
-                            <w14:prstDash w14:val="solid"/>
-                            <w14:round/>
-                          </w14:textOutline>
-                        </w:rPr>
-                        <w:t>emergencyContact</w:t>
-                      </w:r>
-                      <w:proofErr w:type="spellEnd"/>
-                      <w:r>
-                        <w:rPr>
-                          <w:b/>
-                          <w:color w:val="D9D9D9" w:themeColor="background1" w:themeShade="D9"/>
-                          <w:sz w:val="16"/>
-                          <w:lang w:val="en-GB"/>
-                          <w14:shadow w14:blurRad="38100" w14:dist="19050" w14:dir="2700000" w14:sx="100000" w14:sy="100000" w14:kx="0" w14:ky="0" w14:algn="tl">
-                            <w14:schemeClr w14:val="dk1">
-                              <w14:alpha w14:val="60000"/>
-                            </w14:schemeClr>
-                          </w14:shadow>
-                          <w14:textOutline w14:w="0" w14:cap="flat" w14:cmpd="sng" w14:algn="ctr">
-                            <w14:noFill/>
-                            <w14:prstDash w14:val="solid"/>
-                            <w14:round/>
-                          </w14:textOutline>
-                        </w:rPr>
-                        <w:t>}</w:t>
+                          <w:sz w:val="18"/>
+                          <w:lang w:val="en-GB"/>
+                        </w:rPr>
+                        <w:t>x</w:t>
                       </w:r>
                     </w:p>
                   </w:txbxContent>
@@ -1079,130 +1191,13 @@
         <mc:AlternateContent>
           <mc:Choice Requires="wps">
             <w:drawing>
-              <wp:anchor distT="45720" distB="45720" distL="114300" distR="114300" simplePos="0" relativeHeight="251694080" behindDoc="0" locked="0" layoutInCell="1" allowOverlap="1" wp14:anchorId="15F7C4F5" wp14:editId="1B2784BA">
+              <wp:anchor distT="45720" distB="45720" distL="114300" distR="114300" simplePos="0" relativeHeight="251679744" behindDoc="0" locked="0" layoutInCell="1" allowOverlap="1" wp14:anchorId="7C5433A9" wp14:editId="053958B6">
                 <wp:simplePos x="0" y="0"/>
                 <wp:positionH relativeFrom="margin">
-                  <wp:posOffset>2490809</wp:posOffset>
+                  <wp:posOffset>3425101</wp:posOffset>
                 </wp:positionH>
                 <wp:positionV relativeFrom="paragraph">
-                  <wp:posOffset>3885166</wp:posOffset>
-                </wp:positionV>
-                <wp:extent cx="958850" cy="195786"/>
-                <wp:effectExtent l="0" t="0" r="0" b="0"/>
-                <wp:wrapNone/>
-                <wp:docPr id="13" name="Text Box 2"/>
-                <wp:cNvGraphicFramePr>
-                  <a:graphicFrameLocks xmlns:a="http://schemas.openxmlformats.org/drawingml/2006/main"/>
-                </wp:cNvGraphicFramePr>
-                <a:graphic xmlns:a="http://schemas.openxmlformats.org/drawingml/2006/main">
-                  <a:graphicData uri="http://schemas.microsoft.com/office/word/2010/wordprocessingShape">
-                    <wps:wsp>
-                      <wps:cNvSpPr txBox="1">
-                        <a:spLocks noChangeArrowheads="1"/>
-                      </wps:cNvSpPr>
-                      <wps:spPr bwMode="auto">
-                        <a:xfrm>
-                          <a:off x="0" y="0"/>
-                          <a:ext cx="958850" cy="195786"/>
-                        </a:xfrm>
-                        <a:prstGeom prst="rect">
-                          <a:avLst/>
-                        </a:prstGeom>
-                        <a:noFill/>
-                        <a:ln w="9525">
-                          <a:noFill/>
-                          <a:miter lim="800000"/>
-                          <a:headEnd/>
-                          <a:tailEnd/>
-                        </a:ln>
-                      </wps:spPr>
-                      <wps:txbx>
-                        <w:txbxContent>
-                          <w:p>
-                            <w:pPr>
-                              <w:jc w:val="center"/>
-                              <w:rPr>
-                                <w:b/>
-                                <w:color w:val="D9D9D9" w:themeColor="background1" w:themeShade="D9"/>
-                                <w:sz w:val="14"/>
-                                <w:lang w:val="en-GB"/>
-                              </w:rPr>
-                            </w:pPr>
-                            <w:r>
-                              <w:rPr>
-                                <w:b/>
-                                <w:color w:val="D9D9D9" w:themeColor="background1" w:themeShade="D9"/>
-                                <w:sz w:val="14"/>
-                                <w:lang w:val="en-GB"/>
-                              </w:rPr>
-                              <w:t>{number}</w:t>
-                            </w:r>
-                          </w:p>
-                        </w:txbxContent>
-                      </wps:txbx>
-                      <wps:bodyPr rot="0" vert="horz" wrap="square" lIns="91440" tIns="45720" rIns="91440" bIns="45720" anchor="t" anchorCtr="0">
-                        <a:noAutofit/>
-                      </wps:bodyPr>
-                    </wps:wsp>
-                  </a:graphicData>
-                </a:graphic>
-                <wp14:sizeRelH relativeFrom="margin">
-                  <wp14:pctWidth>0</wp14:pctWidth>
-                </wp14:sizeRelH>
-                <wp14:sizeRelV relativeFrom="margin">
-                  <wp14:pctHeight>0</wp14:pctHeight>
-                </wp14:sizeRelV>
-              </wp:anchor>
-            </w:drawing>
-          </mc:Choice>
-          <mc:Fallback>
-            <w:pict>
-              <v:shape w14:anchorId="15F7C4F5" id="_x0000_s1031" type="#_x0000_t202" style="position:absolute;margin-left:196.15pt;margin-top:305.9pt;width:75.5pt;height:15.4pt;z-index:251694080;visibility:visible;mso-wrap-style:square;mso-width-percent:0;mso-height-percent:0;mso-wrap-distance-left:9pt;mso-wrap-distance-top:3.6pt;mso-wrap-distance-right:9pt;mso-wrap-distance-bottom:3.6pt;mso-position-horizontal:absolute;mso-position-horizontal-relative:margin;mso-position-vertical:absolute;mso-position-vertical-relative:text;mso-width-percent:0;mso-height-percent:0;mso-width-relative:margin;mso-height-relative:margin;v-text-anchor:top" o:gfxdata="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" filled="f" stroked="f">
-                <v:textbox>
-                  <w:txbxContent>
-                    <w:p>
-                      <w:pPr>
-                        <w:jc w:val="center"/>
-                        <w:rPr>
-                          <w:b/>
-                          <w:color w:val="D9D9D9" w:themeColor="background1" w:themeShade="D9"/>
-                          <w:sz w:val="14"/>
-                          <w:lang w:val="en-GB"/>
-                        </w:rPr>
-                      </w:pPr>
-                      <w:r>
-                        <w:rPr>
-                          <w:b/>
-                          <w:color w:val="D9D9D9" w:themeColor="background1" w:themeShade="D9"/>
-                          <w:sz w:val="14"/>
-                          <w:lang w:val="en-GB"/>
-                        </w:rPr>
-                        <w:t>{number}</w:t>
-                      </w:r>
-                    </w:p>
-                  </w:txbxContent>
-                </v:textbox>
-                <w10:wrap anchorx="margin"/>
-              </v:shape>
-            </w:pict>
-          </mc:Fallback>
-        </mc:AlternateContent>
-      </w:r>
-      <w:r>
-        <w:rPr>
-          <w:noProof/>
-          <w:lang w:val="en-GB" w:eastAsia="en-GB"/>
-        </w:rPr>
-        <mc:AlternateContent>
-          <mc:Choice Requires="wps">
-            <w:drawing>
-              <wp:anchor distT="45720" distB="45720" distL="114300" distR="114300" simplePos="0" relativeHeight="251679744" behindDoc="0" locked="0" layoutInCell="1" allowOverlap="1" wp14:anchorId="7C5433A9" wp14:editId="7DE67E2C">
-                <wp:simplePos x="0" y="0"/>
-                <wp:positionH relativeFrom="margin">
-                  <wp:posOffset>1456420</wp:posOffset>
-                </wp:positionH>
-                <wp:positionV relativeFrom="paragraph">
-                  <wp:posOffset>2941803</wp:posOffset>
+                  <wp:posOffset>933006</wp:posOffset>
                 </wp:positionV>
                 <wp:extent cx="1174463" cy="248253"/>
                 <wp:effectExtent l="0" t="0" r="0" b="0"/>
@@ -1271,7 +1266,7 @@
           </mc:Choice>
           <mc:Fallback>
             <w:pict>
-              <v:shape w14:anchorId="7C5433A9" id="_x0000_s1032" type="#_x0000_t202" style="position:absolute;margin-left:114.7pt;margin-top:231.65pt;width:92.5pt;height:19.55pt;z-index:251679744;visibility:visible;mso-wrap-style:square;mso-width-percent:0;mso-height-percent:0;mso-wrap-distance-left:9pt;mso-wrap-distance-top:3.6pt;mso-wrap-distance-right:9pt;mso-wrap-distance-bottom:3.6pt;mso-position-horizontal:absolute;mso-position-horizontal-relative:margin;mso-position-vertical:absolute;mso-position-vertical-relative:text;mso-width-percent:0;mso-height-percent:0;mso-width-relative:margin;mso-height-relative:margin;v-text-anchor:top" o:gfxdata="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" filled="f" stroked="f">
+              <v:shape w14:anchorId="7C5433A9" id="_x0000_s1032" type="#_x0000_t202" style="position:absolute;margin-left:269.7pt;margin-top:73.45pt;width:92.5pt;height:19.55pt;z-index:251679744;visibility:visible;mso-wrap-style:square;mso-width-percent:0;mso-height-percent:0;mso-wrap-distance-left:9pt;mso-wrap-distance-top:3.6pt;mso-wrap-distance-right:9pt;mso-wrap-distance-bottom:3.6pt;mso-position-horizontal:absolute;mso-position-horizontal-relative:margin;mso-position-vertical:absolute;mso-position-vertical-relative:text;mso-width-percent:0;mso-height-percent:0;mso-width-relative:margin;mso-height-relative:margin;v-text-anchor:top" o:gfxdata="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" filled="f" stroked="f">
                 <v:textbox>
                   <w:txbxContent>
                     <w:p>
@@ -1307,18 +1302,18 @@
         <mc:AlternateContent>
           <mc:Choice Requires="wps">
             <w:drawing>
-              <wp:anchor distT="45720" distB="45720" distL="114300" distR="114300" simplePos="0" relativeHeight="251667456" behindDoc="0" locked="0" layoutInCell="1" allowOverlap="1" wp14:anchorId="4C293697" wp14:editId="5E2DCF85">
+              <wp:anchor distT="45720" distB="45720" distL="114300" distR="114300" simplePos="0" relativeHeight="251673600" behindDoc="0" locked="0" layoutInCell="1" allowOverlap="1" wp14:anchorId="25051012" wp14:editId="48B88057">
                 <wp:simplePos x="0" y="0"/>
                 <wp:positionH relativeFrom="column">
-                  <wp:posOffset>2628900</wp:posOffset>
+                  <wp:posOffset>5475180</wp:posOffset>
                 </wp:positionH>
                 <wp:positionV relativeFrom="paragraph">
-                  <wp:posOffset>933781</wp:posOffset>
+                  <wp:posOffset>269271</wp:posOffset>
                 </wp:positionV>
-                <wp:extent cx="1733550" cy="304800"/>
+                <wp:extent cx="1065865" cy="238125"/>
                 <wp:effectExtent l="0" t="0" r="0" b="0"/>
                 <wp:wrapNone/>
-                <wp:docPr id="3" name="Text Box 2"/>
+                <wp:docPr id="6" name="Text Box 2"/>
                 <wp:cNvGraphicFramePr>
                   <a:graphicFrameLocks xmlns:a="http://schemas.openxmlformats.org/drawingml/2006/main"/>
                 </wp:cNvGraphicFramePr>
@@ -1331,7 +1326,7 @@
                       <wps:spPr bwMode="auto">
                         <a:xfrm>
                           <a:off x="0" y="0"/>
-                          <a:ext cx="1733550" cy="304800"/>
+                          <a:ext cx="1065865" cy="238125"/>
                         </a:xfrm>
                         <a:prstGeom prst="rect">
                           <a:avLst/>
@@ -1348,84 +1343,35 @@
                         <w:txbxContent>
                           <w:p>
                             <w:pPr>
-                              <w:jc w:val="center"/>
-                              <w:rPr>
-                                <w:color w:val="000000" w:themeColor="text1"/>
+                              <w:rPr>
+                                <w:b/>
                                 <w:sz w:val="18"/>
                                 <w:lang w:val="en-GB"/>
-                                <w14:shadow w14:blurRad="38100" w14:dist="19050" w14:dir="2700000" w14:sx="100000" w14:sy="100000" w14:kx="0" w14:ky="0" w14:algn="tl">
-                                  <w14:schemeClr w14:val="dk1">
-                                    <w14:alpha w14:val="60000"/>
-                                  </w14:schemeClr>
-                                </w14:shadow>
-                                <w14:textOutline w14:w="3175" w14:cap="flat" w14:cmpd="sng" w14:algn="ctr">
-                                  <w14:solidFill>
-                                    <w14:srgbClr w14:val="000000"/>
-                                  </w14:solidFill>
-                                  <w14:prstDash w14:val="solid"/>
-                                  <w14:round/>
-                                </w14:textOutline>
                               </w:rPr>
                             </w:pPr>
                             <w:r>
                               <w:rPr>
-                                <w:color w:val="000000" w:themeColor="text1"/>
+                                <w:b/>
                                 <w:sz w:val="18"/>
                                 <w:lang w:val="en-GB"/>
-                                <w14:shadow w14:blurRad="38100" w14:dist="19050" w14:dir="2700000" w14:sx="100000" w14:sy="100000" w14:kx="0" w14:ky="0" w14:algn="tl">
-                                  <w14:schemeClr w14:val="dk1">
-                                    <w14:alpha w14:val="60000"/>
-                                  </w14:schemeClr>
-                                </w14:shadow>
-                                <w14:textOutline w14:w="3175" w14:cap="flat" w14:cmpd="sng" w14:algn="ctr">
-                                  <w14:solidFill>
-                                    <w14:srgbClr w14:val="000000"/>
-                                  </w14:solidFill>
-                                  <w14:prstDash w14:val="solid"/>
-                                  <w14:round/>
-                                </w14:textOutline>
                               </w:rPr>
                               <w:t>{</w:t>
                             </w:r>
                             <w:proofErr w:type="spellStart"/>
                             <w:r>
                               <w:rPr>
-                                <w:color w:val="000000" w:themeColor="text1"/>
+                                <w:b/>
                                 <w:sz w:val="18"/>
                                 <w:lang w:val="en-GB"/>
-                                <w14:shadow w14:blurRad="38100" w14:dist="19050" w14:dir="2700000" w14:sx="100000" w14:sy="100000" w14:kx="0" w14:ky="0" w14:algn="tl">
-                                  <w14:schemeClr w14:val="dk1">
-                                    <w14:alpha w14:val="60000"/>
-                                  </w14:schemeClr>
-                                </w14:shadow>
-                                <w14:textOutline w14:w="3175" w14:cap="flat" w14:cmpd="sng" w14:algn="ctr">
-                                  <w14:solidFill>
-                                    <w14:srgbClr w14:val="000000"/>
-                                  </w14:solidFill>
-                                  <w14:prstDash w14:val="solid"/>
-                                  <w14:round/>
-                                </w14:textOutline>
-                              </w:rPr>
-                              <w:t>dateOfBirth</w:t>
+                              </w:rPr>
+                              <w:t>philhealth</w:t>
                             </w:r>
                             <w:proofErr w:type="spellEnd"/>
                             <w:r>
                               <w:rPr>
-                                <w:color w:val="000000" w:themeColor="text1"/>
+                                <w:b/>
                                 <w:sz w:val="18"/>
                                 <w:lang w:val="en-GB"/>
-                                <w14:shadow w14:blurRad="38100" w14:dist="19050" w14:dir="2700000" w14:sx="100000" w14:sy="100000" w14:kx="0" w14:ky="0" w14:algn="tl">
-                                  <w14:schemeClr w14:val="dk1">
-                                    <w14:alpha w14:val="60000"/>
-                                  </w14:schemeClr>
-                                </w14:shadow>
-                                <w14:textOutline w14:w="3175" w14:cap="flat" w14:cmpd="sng" w14:algn="ctr">
-                                  <w14:solidFill>
-                                    <w14:srgbClr w14:val="000000"/>
-                                  </w14:solidFill>
-                                  <w14:prstDash w14:val="solid"/>
-                                  <w14:round/>
-                                </w14:textOutline>
                               </w:rPr>
                               <w:t>}</w:t>
                             </w:r>
@@ -1449,89 +1395,40 @@
           </mc:Choice>
           <mc:Fallback>
             <w:pict>
-              <v:shape w14:anchorId="4C293697" id="_x0000_s1033" type="#_x0000_t202" style="position:absolute;margin-left:207pt;margin-top:73.55pt;width:136.5pt;height:24pt;z-index:251667456;visibility:visible;mso-wrap-style:square;mso-width-percent:0;mso-height-percent:0;mso-wrap-distance-left:9pt;mso-wrap-distance-top:3.6pt;mso-wrap-distance-right:9pt;mso-wrap-distance-bottom:3.6pt;mso-position-horizontal:absolute;mso-position-horizontal-relative:text;mso-position-vertical:absolute;mso-position-vertical-relative:text;mso-width-percent:0;mso-height-percent:0;mso-width-relative:margin;mso-height-relative:margin;v-text-anchor:top" o:gfxdata="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" filled="f" stroked="f">
+              <v:shape w14:anchorId="25051012" id="_x0000_s1033" type="#_x0000_t202" style="position:absolute;margin-left:431.1pt;margin-top:21.2pt;width:83.95pt;height:18.75pt;z-index:251673600;visibility:visible;mso-wrap-style:square;mso-width-percent:0;mso-height-percent:0;mso-wrap-distance-left:9pt;mso-wrap-distance-top:3.6pt;mso-wrap-distance-right:9pt;mso-wrap-distance-bottom:3.6pt;mso-position-horizontal:absolute;mso-position-horizontal-relative:text;mso-position-vertical:absolute;mso-position-vertical-relative:text;mso-width-percent:0;mso-height-percent:0;mso-width-relative:margin;mso-height-relative:margin;v-text-anchor:top" o:gfxdata="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" filled="f" stroked="f">
                 <v:textbox>
                   <w:txbxContent>
                     <w:p>
                       <w:pPr>
-                        <w:jc w:val="center"/>
-                        <w:rPr>
-                          <w:color w:val="000000" w:themeColor="text1"/>
+                        <w:rPr>
+                          <w:b/>
                           <w:sz w:val="18"/>
                           <w:lang w:val="en-GB"/>
-                          <w14:shadow w14:blurRad="38100" w14:dist="19050" w14:dir="2700000" w14:sx="100000" w14:sy="100000" w14:kx="0" w14:ky="0" w14:algn="tl">
-                            <w14:schemeClr w14:val="dk1">
-                              <w14:alpha w14:val="60000"/>
-                            </w14:schemeClr>
-                          </w14:shadow>
-                          <w14:textOutline w14:w="3175" w14:cap="flat" w14:cmpd="sng" w14:algn="ctr">
-                            <w14:solidFill>
-                              <w14:srgbClr w14:val="000000"/>
-                            </w14:solidFill>
-                            <w14:prstDash w14:val="solid"/>
-                            <w14:round/>
-                          </w14:textOutline>
                         </w:rPr>
                       </w:pPr>
                       <w:r>
                         <w:rPr>
-                          <w:color w:val="000000" w:themeColor="text1"/>
+                          <w:b/>
                           <w:sz w:val="18"/>
                           <w:lang w:val="en-GB"/>
-                          <w14:shadow w14:blurRad="38100" w14:dist="19050" w14:dir="2700000" w14:sx="100000" w14:sy="100000" w14:kx="0" w14:ky="0" w14:algn="tl">
-                            <w14:schemeClr w14:val="dk1">
-                              <w14:alpha w14:val="60000"/>
-                            </w14:schemeClr>
-                          </w14:shadow>
-                          <w14:textOutline w14:w="3175" w14:cap="flat" w14:cmpd="sng" w14:algn="ctr">
-                            <w14:solidFill>
-                              <w14:srgbClr w14:val="000000"/>
-                            </w14:solidFill>
-                            <w14:prstDash w14:val="solid"/>
-                            <w14:round/>
-                          </w14:textOutline>
                         </w:rPr>
                         <w:t>{</w:t>
                       </w:r>
                       <w:proofErr w:type="spellStart"/>
                       <w:r>
                         <w:rPr>
-                          <w:color w:val="000000" w:themeColor="text1"/>
+                          <w:b/>
                           <w:sz w:val="18"/>
                           <w:lang w:val="en-GB"/>
-                          <w14:shadow w14:blurRad="38100" w14:dist="19050" w14:dir="2700000" w14:sx="100000" w14:sy="100000" w14:kx="0" w14:ky="0" w14:algn="tl">
-                            <w14:schemeClr w14:val="dk1">
-                              <w14:alpha w14:val="60000"/>
-                            </w14:schemeClr>
-                          </w14:shadow>
-                          <w14:textOutline w14:w="3175" w14:cap="flat" w14:cmpd="sng" w14:algn="ctr">
-                            <w14:solidFill>
-                              <w14:srgbClr w14:val="000000"/>
-                            </w14:solidFill>
-                            <w14:prstDash w14:val="solid"/>
-                            <w14:round/>
-                          </w14:textOutline>
-                        </w:rPr>
-                        <w:t>dateOfBirth</w:t>
+                        </w:rPr>
+                        <w:t>philhealth</w:t>
                       </w:r>
                       <w:proofErr w:type="spellEnd"/>
                       <w:r>
                         <w:rPr>
-                          <w:color w:val="000000" w:themeColor="text1"/>
+                          <w:b/>
                           <w:sz w:val="18"/>
                           <w:lang w:val="en-GB"/>
-                          <w14:shadow w14:blurRad="38100" w14:dist="19050" w14:dir="2700000" w14:sx="100000" w14:sy="100000" w14:kx="0" w14:ky="0" w14:algn="tl">
-                            <w14:schemeClr w14:val="dk1">
-                              <w14:alpha w14:val="60000"/>
-                            </w14:schemeClr>
-                          </w14:shadow>
-                          <w14:textOutline w14:w="3175" w14:cap="flat" w14:cmpd="sng" w14:algn="ctr">
-                            <w14:solidFill>
-                              <w14:srgbClr w14:val="000000"/>
-                            </w14:solidFill>
-                            <w14:prstDash w14:val="solid"/>
-                            <w14:round/>
-                          </w14:textOutline>
                         </w:rPr>
                         <w:t>}</w:t>
                       </w:r>
@@ -1551,15 +1448,15 @@
         <mc:AlternateContent>
           <mc:Choice Requires="wps">
             <w:drawing>
-              <wp:anchor distT="45720" distB="45720" distL="114300" distR="114300" simplePos="0" relativeHeight="251696128" behindDoc="0" locked="0" layoutInCell="1" allowOverlap="1" wp14:anchorId="19D049D2" wp14:editId="4B461D30">
+              <wp:anchor distT="45720" distB="45720" distL="114300" distR="114300" simplePos="0" relativeHeight="251696128" behindDoc="0" locked="0" layoutInCell="1" allowOverlap="1" wp14:anchorId="19D049D2" wp14:editId="5F3650DD">
                 <wp:simplePos x="0" y="0"/>
                 <wp:positionH relativeFrom="margin">
-                  <wp:posOffset>3513364</wp:posOffset>
+                  <wp:posOffset>5486400</wp:posOffset>
                 </wp:positionH>
                 <wp:positionV relativeFrom="paragraph">
-                  <wp:posOffset>2619257</wp:posOffset>
+                  <wp:posOffset>605860</wp:posOffset>
                 </wp:positionV>
-                <wp:extent cx="1162050" cy="238125"/>
+                <wp:extent cx="1037816" cy="238125"/>
                 <wp:effectExtent l="0" t="0" r="0" b="0"/>
                 <wp:wrapNone/>
                 <wp:docPr id="37" name="Text Box 2"/>
@@ -1575,7 +1472,7 @@
                       <wps:spPr bwMode="auto">
                         <a:xfrm>
                           <a:off x="0" y="0"/>
-                          <a:ext cx="1162050" cy="238125"/>
+                          <a:ext cx="1037816" cy="238125"/>
                         </a:xfrm>
                         <a:prstGeom prst="rect">
                           <a:avLst/>
@@ -1626,7 +1523,7 @@
           </mc:Choice>
           <mc:Fallback>
             <w:pict>
-              <v:shape w14:anchorId="19D049D2" id="_x0000_s1034" type="#_x0000_t202" style="position:absolute;margin-left:276.65pt;margin-top:206.25pt;width:91.5pt;height:18.75pt;z-index:251696128;visibility:visible;mso-wrap-style:square;mso-width-percent:0;mso-height-percent:0;mso-wrap-distance-left:9pt;mso-wrap-distance-top:3.6pt;mso-wrap-distance-right:9pt;mso-wrap-distance-bottom:3.6pt;mso-position-horizontal:absolute;mso-position-horizontal-relative:margin;mso-position-vertical:absolute;mso-position-vertical-relative:text;mso-width-percent:0;mso-height-percent:0;mso-width-relative:margin;mso-height-relative:margin;v-text-anchor:top" o:gfxdata="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" filled="f" stroked="f">
+              <v:shape w14:anchorId="19D049D2" id="_x0000_s1034" type="#_x0000_t202" style="position:absolute;margin-left:6in;margin-top:47.7pt;width:81.7pt;height:18.75pt;z-index:251696128;visibility:visible;mso-wrap-style:square;mso-width-percent:0;mso-height-percent:0;mso-wrap-distance-left:9pt;mso-wrap-distance-top:3.6pt;mso-wrap-distance-right:9pt;mso-wrap-distance-bottom:3.6pt;mso-position-horizontal:absolute;mso-position-horizontal-relative:margin;mso-position-vertical:absolute;mso-position-vertical-relative:text;mso-width-percent:0;mso-height-percent:0;mso-width-relative:margin;mso-height-relative:margin;v-text-anchor:top" o:gfxdata="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" filled="f" stroked="f">
                 <v:textbox>
                   <w:txbxContent>
                     <w:p>
@@ -1662,124 +1559,13 @@
         <mc:AlternateContent>
           <mc:Choice Requires="wps">
             <w:drawing>
-              <wp:anchor distT="45720" distB="45720" distL="114300" distR="114300" simplePos="0" relativeHeight="251681792" behindDoc="0" locked="0" layoutInCell="1" allowOverlap="1" wp14:anchorId="59E6BDFD" wp14:editId="17FFB88E">
+              <wp:anchor distT="45720" distB="45720" distL="114300" distR="114300" simplePos="0" relativeHeight="251677696" behindDoc="0" locked="0" layoutInCell="1" allowOverlap="1" wp14:anchorId="3C7ABE73" wp14:editId="7CAC5695">
                 <wp:simplePos x="0" y="0"/>
                 <wp:positionH relativeFrom="margin">
-                  <wp:posOffset>3301167</wp:posOffset>
+                  <wp:posOffset>4344686</wp:posOffset>
                 </wp:positionH>
                 <wp:positionV relativeFrom="paragraph">
-                  <wp:posOffset>2808184</wp:posOffset>
-                </wp:positionV>
-                <wp:extent cx="231569" cy="238125"/>
-                <wp:effectExtent l="0" t="0" r="0" b="0"/>
-                <wp:wrapNone/>
-                <wp:docPr id="12" name="Text Box 2"/>
-                <wp:cNvGraphicFramePr>
-                  <a:graphicFrameLocks xmlns:a="http://schemas.openxmlformats.org/drawingml/2006/main"/>
-                </wp:cNvGraphicFramePr>
-                <a:graphic xmlns:a="http://schemas.openxmlformats.org/drawingml/2006/main">
-                  <a:graphicData uri="http://schemas.microsoft.com/office/word/2010/wordprocessingShape">
-                    <wps:wsp>
-                      <wps:cNvSpPr txBox="1">
-                        <a:spLocks noChangeArrowheads="1"/>
-                      </wps:cNvSpPr>
-                      <wps:spPr bwMode="auto">
-                        <a:xfrm>
-                          <a:off x="0" y="0"/>
-                          <a:ext cx="231569" cy="238125"/>
-                        </a:xfrm>
-                        <a:prstGeom prst="rect">
-                          <a:avLst/>
-                        </a:prstGeom>
-                        <a:noFill/>
-                        <a:ln w="9525">
-                          <a:noFill/>
-                          <a:miter lim="800000"/>
-                          <a:headEnd/>
-                          <a:tailEnd/>
-                        </a:ln>
-                      </wps:spPr>
-                      <wps:txbx>
-                        <w:txbxContent>
-                          <w:p>
-                            <w:pPr>
-                              <w:rPr>
-                                <w:b/>
-                                <w:sz w:val="18"/>
-                                <w:lang w:val="en-GB"/>
-                              </w:rPr>
-                            </w:pPr>
-                            <w:r>
-                              <w:rPr>
-                                <w:b/>
-                                <w:sz w:val="18"/>
-                                <w:lang w:val="en-GB"/>
-                              </w:rPr>
-                              <w:t>x</w:t>
-                            </w:r>
-                          </w:p>
-                        </w:txbxContent>
-                      </wps:txbx>
-                      <wps:bodyPr rot="0" vert="horz" wrap="square" lIns="91440" tIns="45720" rIns="91440" bIns="45720" anchor="t" anchorCtr="0">
-                        <a:noAutofit/>
-                      </wps:bodyPr>
-                    </wps:wsp>
-                  </a:graphicData>
-                </a:graphic>
-                <wp14:sizeRelH relativeFrom="margin">
-                  <wp14:pctWidth>0</wp14:pctWidth>
-                </wp14:sizeRelH>
-                <wp14:sizeRelV relativeFrom="margin">
-                  <wp14:pctHeight>0</wp14:pctHeight>
-                </wp14:sizeRelV>
-              </wp:anchor>
-            </w:drawing>
-          </mc:Choice>
-          <mc:Fallback>
-            <w:pict>
-              <v:shape w14:anchorId="59E6BDFD" id="_x0000_s1035" type="#_x0000_t202" style="position:absolute;margin-left:259.95pt;margin-top:221.1pt;width:18.25pt;height:18.75pt;z-index:251681792;visibility:visible;mso-wrap-style:square;mso-width-percent:0;mso-height-percent:0;mso-wrap-distance-left:9pt;mso-wrap-distance-top:3.6pt;mso-wrap-distance-right:9pt;mso-wrap-distance-bottom:3.6pt;mso-position-horizontal:absolute;mso-position-horizontal-relative:margin;mso-position-vertical:absolute;mso-position-vertical-relative:text;mso-width-percent:0;mso-height-percent:0;mso-width-relative:margin;mso-height-relative:margin;v-text-anchor:top" o:gfxdata="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" filled="f" stroked="f">
-                <v:textbox>
-                  <w:txbxContent>
-                    <w:p>
-                      <w:pPr>
-                        <w:rPr>
-                          <w:b/>
-                          <w:sz w:val="18"/>
-                          <w:lang w:val="en-GB"/>
-                        </w:rPr>
-                      </w:pPr>
-                      <w:r>
-                        <w:rPr>
-                          <w:b/>
-                          <w:sz w:val="18"/>
-                          <w:lang w:val="en-GB"/>
-                        </w:rPr>
-                        <w:t>x</w:t>
-                      </w:r>
-                    </w:p>
-                  </w:txbxContent>
-                </v:textbox>
-                <w10:wrap anchorx="margin"/>
-              </v:shape>
-            </w:pict>
-          </mc:Fallback>
-        </mc:AlternateContent>
-      </w:r>
-      <w:r>
-        <w:rPr>
-          <w:noProof/>
-          <w:lang w:val="en-GB" w:eastAsia="en-GB"/>
-        </w:rPr>
-        <mc:AlternateContent>
-          <mc:Choice Requires="wps">
-            <w:drawing>
-              <wp:anchor distT="45720" distB="45720" distL="114300" distR="114300" simplePos="0" relativeHeight="251677696" behindDoc="0" locked="0" layoutInCell="1" allowOverlap="1" wp14:anchorId="3C7ABE73" wp14:editId="18C72BFA">
-                <wp:simplePos x="0" y="0"/>
-                <wp:positionH relativeFrom="margin">
-                  <wp:posOffset>2381250</wp:posOffset>
-                </wp:positionH>
-                <wp:positionV relativeFrom="paragraph">
-                  <wp:posOffset>2626995</wp:posOffset>
+                  <wp:posOffset>607461</wp:posOffset>
                 </wp:positionV>
                 <wp:extent cx="1162050" cy="238125"/>
                 <wp:effectExtent l="0" t="0" r="0" b="0"/>
@@ -1848,7 +1634,7 @@
           </mc:Choice>
           <mc:Fallback>
             <w:pict>
-              <v:shape w14:anchorId="3C7ABE73" id="_x0000_s1036" type="#_x0000_t202" style="position:absolute;margin-left:187.5pt;margin-top:206.85pt;width:91.5pt;height:18.75pt;z-index:251677696;visibility:visible;mso-wrap-style:square;mso-width-percent:0;mso-height-percent:0;mso-wrap-distance-left:9pt;mso-wrap-distance-top:3.6pt;mso-wrap-distance-right:9pt;mso-wrap-distance-bottom:3.6pt;mso-position-horizontal:absolute;mso-position-horizontal-relative:margin;mso-position-vertical:absolute;mso-position-vertical-relative:text;mso-width-percent:0;mso-height-percent:0;mso-width-relative:margin;mso-height-relative:margin;v-text-anchor:top" o:gfxdata="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" filled="f" stroked="f">
+              <v:shape w14:anchorId="3C7ABE73" id="_x0000_s1035" type="#_x0000_t202" style="position:absolute;margin-left:342.1pt;margin-top:47.85pt;width:91.5pt;height:18.75pt;z-index:251677696;visibility:visible;mso-wrap-style:square;mso-width-percent:0;mso-height-percent:0;mso-wrap-distance-left:9pt;mso-wrap-distance-top:3.6pt;mso-wrap-distance-right:9pt;mso-wrap-distance-bottom:3.6pt;mso-position-horizontal:absolute;mso-position-horizontal-relative:margin;mso-position-vertical:absolute;mso-position-vertical-relative:text;mso-width-percent:0;mso-height-percent:0;mso-width-relative:margin;mso-height-relative:margin;v-text-anchor:top" o:gfxdata="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" filled="f" stroked="f">
                 <v:textbox>
                   <w:txbxContent>
                     <w:p>
@@ -1884,13 +1670,13 @@
         <mc:AlternateContent>
           <mc:Choice Requires="wps">
             <w:drawing>
-              <wp:anchor distT="45720" distB="45720" distL="114300" distR="114300" simplePos="0" relativeHeight="251675648" behindDoc="0" locked="0" layoutInCell="1" allowOverlap="1" wp14:anchorId="4024BE1E" wp14:editId="53A861B1">
+              <wp:anchor distT="45720" distB="45720" distL="114300" distR="114300" simplePos="0" relativeHeight="251675648" behindDoc="0" locked="0" layoutInCell="1" allowOverlap="1" wp14:anchorId="4024BE1E" wp14:editId="26749400">
                 <wp:simplePos x="0" y="0"/>
                 <wp:positionH relativeFrom="column">
-                  <wp:posOffset>1457325</wp:posOffset>
+                  <wp:posOffset>3426371</wp:posOffset>
                 </wp:positionH>
                 <wp:positionV relativeFrom="paragraph">
-                  <wp:posOffset>2638425</wp:posOffset>
+                  <wp:posOffset>607671</wp:posOffset>
                 </wp:positionV>
                 <wp:extent cx="1162050" cy="238125"/>
                 <wp:effectExtent l="0" t="0" r="0" b="0"/>
@@ -1977,7 +1763,7 @@
           </mc:Choice>
           <mc:Fallback>
             <w:pict>
-              <v:shape w14:anchorId="4024BE1E" id="_x0000_s1037" type="#_x0000_t202" style="position:absolute;margin-left:114.75pt;margin-top:207.75pt;width:91.5pt;height:18.75pt;z-index:251675648;visibility:visible;mso-wrap-style:square;mso-width-percent:0;mso-height-percent:0;mso-wrap-distance-left:9pt;mso-wrap-distance-top:3.6pt;mso-wrap-distance-right:9pt;mso-wrap-distance-bottom:3.6pt;mso-position-horizontal:absolute;mso-position-horizontal-relative:text;mso-position-vertical:absolute;mso-position-vertical-relative:text;mso-width-percent:0;mso-height-percent:0;mso-width-relative:margin;mso-height-relative:margin;v-text-anchor:top" o:gfxdata="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" filled="f" stroked="f">
+              <v:shape w14:anchorId="4024BE1E" id="_x0000_s1036" type="#_x0000_t202" style="position:absolute;margin-left:269.8pt;margin-top:47.85pt;width:91.5pt;height:18.75pt;z-index:251675648;visibility:visible;mso-wrap-style:square;mso-width-percent:0;mso-height-percent:0;mso-wrap-distance-left:9pt;mso-wrap-distance-top:3.6pt;mso-wrap-distance-right:9pt;mso-wrap-distance-bottom:3.6pt;mso-position-horizontal:absolute;mso-position-horizontal-relative:text;mso-position-vertical:absolute;mso-position-vertical-relative:text;mso-width-percent:0;mso-height-percent:0;mso-width-relative:margin;mso-height-relative:margin;v-text-anchor:top" o:gfxdata="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" filled="f" stroked="f">
                 <v:textbox>
                   <w:txbxContent>
                     <w:p>
@@ -2030,159 +1816,13 @@
         <mc:AlternateContent>
           <mc:Choice Requires="wps">
             <w:drawing>
-              <wp:anchor distT="45720" distB="45720" distL="114300" distR="114300" simplePos="0" relativeHeight="251673600" behindDoc="0" locked="0" layoutInCell="1" allowOverlap="1" wp14:anchorId="25051012" wp14:editId="078B4F2B">
+              <wp:anchor distT="45720" distB="45720" distL="114300" distR="114300" simplePos="0" relativeHeight="251671552" behindDoc="0" locked="0" layoutInCell="1" allowOverlap="1" wp14:anchorId="11E3CBD7" wp14:editId="63142BBA">
                 <wp:simplePos x="0" y="0"/>
                 <wp:positionH relativeFrom="column">
-                  <wp:posOffset>3505200</wp:posOffset>
+                  <wp:posOffset>4344686</wp:posOffset>
                 </wp:positionH>
                 <wp:positionV relativeFrom="paragraph">
-                  <wp:posOffset>2286000</wp:posOffset>
-                </wp:positionV>
-                <wp:extent cx="1162050" cy="238125"/>
-                <wp:effectExtent l="0" t="0" r="0" b="0"/>
-                <wp:wrapNone/>
-                <wp:docPr id="6" name="Text Box 2"/>
-                <wp:cNvGraphicFramePr>
-                  <a:graphicFrameLocks xmlns:a="http://schemas.openxmlformats.org/drawingml/2006/main"/>
-                </wp:cNvGraphicFramePr>
-                <a:graphic xmlns:a="http://schemas.openxmlformats.org/drawingml/2006/main">
-                  <a:graphicData uri="http://schemas.microsoft.com/office/word/2010/wordprocessingShape">
-                    <wps:wsp>
-                      <wps:cNvSpPr txBox="1">
-                        <a:spLocks noChangeArrowheads="1"/>
-                      </wps:cNvSpPr>
-                      <wps:spPr bwMode="auto">
-                        <a:xfrm>
-                          <a:off x="0" y="0"/>
-                          <a:ext cx="1162050" cy="238125"/>
-                        </a:xfrm>
-                        <a:prstGeom prst="rect">
-                          <a:avLst/>
-                        </a:prstGeom>
-                        <a:noFill/>
-                        <a:ln w="9525">
-                          <a:noFill/>
-                          <a:miter lim="800000"/>
-                          <a:headEnd/>
-                          <a:tailEnd/>
-                        </a:ln>
-                      </wps:spPr>
-                      <wps:txbx>
-                        <w:txbxContent>
-                          <w:p>
-                            <w:pPr>
-                              <w:rPr>
-                                <w:b/>
-                                <w:sz w:val="18"/>
-                                <w:lang w:val="en-GB"/>
-                              </w:rPr>
-                            </w:pPr>
-                            <w:r>
-                              <w:rPr>
-                                <w:b/>
-                                <w:sz w:val="18"/>
-                                <w:lang w:val="en-GB"/>
-                              </w:rPr>
-                              <w:t>{</w:t>
-                            </w:r>
-                            <w:proofErr w:type="spellStart"/>
-                            <w:r>
-                              <w:rPr>
-                                <w:b/>
-                                <w:sz w:val="18"/>
-                                <w:lang w:val="en-GB"/>
-                              </w:rPr>
-                              <w:t>philhealth</w:t>
-                            </w:r>
-                            <w:proofErr w:type="spellEnd"/>
-                            <w:r>
-                              <w:rPr>
-                                <w:b/>
-                                <w:sz w:val="18"/>
-                                <w:lang w:val="en-GB"/>
-                              </w:rPr>
-                              <w:t>}</w:t>
-                            </w:r>
-                          </w:p>
-                        </w:txbxContent>
-                      </wps:txbx>
-                      <wps:bodyPr rot="0" vert="horz" wrap="square" lIns="91440" tIns="45720" rIns="91440" bIns="45720" anchor="t" anchorCtr="0">
-                        <a:noAutofit/>
-                      </wps:bodyPr>
-                    </wps:wsp>
-                  </a:graphicData>
-                </a:graphic>
-                <wp14:sizeRelH relativeFrom="margin">
-                  <wp14:pctWidth>0</wp14:pctWidth>
-                </wp14:sizeRelH>
-                <wp14:sizeRelV relativeFrom="margin">
-                  <wp14:pctHeight>0</wp14:pctHeight>
-                </wp14:sizeRelV>
-              </wp:anchor>
-            </w:drawing>
-          </mc:Choice>
-          <mc:Fallback>
-            <w:pict>
-              <v:shape w14:anchorId="25051012" id="_x0000_s1038" type="#_x0000_t202" style="position:absolute;margin-left:276pt;margin-top:180pt;width:91.5pt;height:18.75pt;z-index:251673600;visibility:visible;mso-wrap-style:square;mso-width-percent:0;mso-height-percent:0;mso-wrap-distance-left:9pt;mso-wrap-distance-top:3.6pt;mso-wrap-distance-right:9pt;mso-wrap-distance-bottom:3.6pt;mso-position-horizontal:absolute;mso-position-horizontal-relative:text;mso-position-vertical:absolute;mso-position-vertical-relative:text;mso-width-percent:0;mso-height-percent:0;mso-width-relative:margin;mso-height-relative:margin;v-text-anchor:top" o:gfxdata="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" filled="f" stroked="f">
-                <v:textbox>
-                  <w:txbxContent>
-                    <w:p>
-                      <w:pPr>
-                        <w:rPr>
-                          <w:b/>
-                          <w:sz w:val="18"/>
-                          <w:lang w:val="en-GB"/>
-                        </w:rPr>
-                      </w:pPr>
-                      <w:r>
-                        <w:rPr>
-                          <w:b/>
-                          <w:sz w:val="18"/>
-                          <w:lang w:val="en-GB"/>
-                        </w:rPr>
-                        <w:t>{</w:t>
-                      </w:r>
-                      <w:proofErr w:type="spellStart"/>
-                      <w:r>
-                        <w:rPr>
-                          <w:b/>
-                          <w:sz w:val="18"/>
-                          <w:lang w:val="en-GB"/>
-                        </w:rPr>
-                        <w:t>philhealth</w:t>
-                      </w:r>
-                      <w:proofErr w:type="spellEnd"/>
-                      <w:r>
-                        <w:rPr>
-                          <w:b/>
-                          <w:sz w:val="18"/>
-                          <w:lang w:val="en-GB"/>
-                        </w:rPr>
-                        <w:t>}</w:t>
-                      </w:r>
-                    </w:p>
-                  </w:txbxContent>
-                </v:textbox>
-              </v:shape>
-            </w:pict>
-          </mc:Fallback>
-        </mc:AlternateContent>
-      </w:r>
-      <w:r>
-        <w:rPr>
-          <w:noProof/>
-          <w:lang w:val="en-GB" w:eastAsia="en-GB"/>
-        </w:rPr>
-        <mc:AlternateContent>
-          <mc:Choice Requires="wps">
-            <w:drawing>
-              <wp:anchor distT="45720" distB="45720" distL="114300" distR="114300" simplePos="0" relativeHeight="251671552" behindDoc="0" locked="0" layoutInCell="1" allowOverlap="1" wp14:anchorId="11E3CBD7" wp14:editId="55C7058D">
-                <wp:simplePos x="0" y="0"/>
-                <wp:positionH relativeFrom="column">
-                  <wp:posOffset>2381250</wp:posOffset>
-                </wp:positionH>
-                <wp:positionV relativeFrom="paragraph">
-                  <wp:posOffset>2295525</wp:posOffset>
+                  <wp:posOffset>270381</wp:posOffset>
                 </wp:positionV>
                 <wp:extent cx="1162050" cy="238125"/>
                 <wp:effectExtent l="0" t="0" r="0" b="4445"/>
@@ -2269,7 +1909,7 @@
           </mc:Choice>
           <mc:Fallback>
             <w:pict>
-              <v:shape w14:anchorId="11E3CBD7" id="_x0000_s1039" type="#_x0000_t202" style="position:absolute;margin-left:187.5pt;margin-top:180.75pt;width:91.5pt;height:18.75pt;z-index:251671552;visibility:visible;mso-wrap-style:square;mso-width-percent:0;mso-height-percent:0;mso-wrap-distance-left:9pt;mso-wrap-distance-top:3.6pt;mso-wrap-distance-right:9pt;mso-wrap-distance-bottom:3.6pt;mso-position-horizontal:absolute;mso-position-horizontal-relative:text;mso-position-vertical:absolute;mso-position-vertical-relative:text;mso-width-percent:0;mso-height-percent:0;mso-width-relative:margin;mso-height-relative:margin;v-text-anchor:top" o:gfxdata="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" filled="f" stroked="f">
+              <v:shape w14:anchorId="11E3CBD7" id="_x0000_s1037" type="#_x0000_t202" style="position:absolute;margin-left:342.1pt;margin-top:21.3pt;width:91.5pt;height:18.75pt;z-index:251671552;visibility:visible;mso-wrap-style:square;mso-width-percent:0;mso-height-percent:0;mso-wrap-distance-left:9pt;mso-wrap-distance-top:3.6pt;mso-wrap-distance-right:9pt;mso-wrap-distance-bottom:3.6pt;mso-position-horizontal:absolute;mso-position-horizontal-relative:text;mso-position-vertical:absolute;mso-position-vertical-relative:text;mso-width-percent:0;mso-height-percent:0;mso-width-relative:margin;mso-height-relative:margin;v-text-anchor:top" o:gfxdata="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" filled="f" stroked="f">
                 <v:textbox>
                   <w:txbxContent>
                     <w:p>
@@ -2322,13 +1962,13 @@
         <mc:AlternateContent>
           <mc:Choice Requires="wps">
             <w:drawing>
-              <wp:anchor distT="45720" distB="45720" distL="114300" distR="114300" simplePos="0" relativeHeight="251669504" behindDoc="0" locked="0" layoutInCell="1" allowOverlap="1" wp14:anchorId="608D4071" wp14:editId="3A03986B">
+              <wp:anchor distT="45720" distB="45720" distL="114300" distR="114300" simplePos="0" relativeHeight="251669504" behindDoc="0" locked="0" layoutInCell="1" allowOverlap="1" wp14:anchorId="608D4071" wp14:editId="3F98C8F0">
                 <wp:simplePos x="0" y="0"/>
                 <wp:positionH relativeFrom="column">
-                  <wp:posOffset>1466850</wp:posOffset>
+                  <wp:posOffset>3430285</wp:posOffset>
                 </wp:positionH>
                 <wp:positionV relativeFrom="paragraph">
-                  <wp:posOffset>2286000</wp:posOffset>
+                  <wp:posOffset>272076</wp:posOffset>
                 </wp:positionV>
                 <wp:extent cx="942975" cy="238125"/>
                 <wp:effectExtent l="0" t="0" r="0" b="1270"/>
@@ -2397,7 +2037,7 @@
           </mc:Choice>
           <mc:Fallback>
             <w:pict>
-              <v:shape w14:anchorId="608D4071" id="_x0000_s1040" type="#_x0000_t202" style="position:absolute;margin-left:115.5pt;margin-top:180pt;width:74.25pt;height:18.75pt;z-index:251669504;visibility:visible;mso-wrap-style:square;mso-width-percent:0;mso-height-percent:0;mso-wrap-distance-left:9pt;mso-wrap-distance-top:3.6pt;mso-wrap-distance-right:9pt;mso-wrap-distance-bottom:3.6pt;mso-position-horizontal:absolute;mso-position-horizontal-relative:text;mso-position-vertical:absolute;mso-position-vertical-relative:text;mso-width-percent:0;mso-height-percent:0;mso-width-relative:margin;mso-height-relative:margin;v-text-anchor:top" o:gfxdata="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" filled="f" stroked="f">
+              <v:shape w14:anchorId="608D4071" id="_x0000_s1038" type="#_x0000_t202" style="position:absolute;margin-left:270.1pt;margin-top:21.4pt;width:74.25pt;height:18.75pt;z-index:251669504;visibility:visible;mso-wrap-style:square;mso-width-percent:0;mso-height-percent:0;mso-wrap-distance-left:9pt;mso-wrap-distance-top:3.6pt;mso-wrap-distance-right:9pt;mso-wrap-distance-bottom:3.6pt;mso-position-horizontal:absolute;mso-position-horizontal-relative:text;mso-position-vertical:absolute;mso-position-vertical-relative:text;mso-width-percent:0;mso-height-percent:0;mso-width-relative:margin;mso-height-relative:margin;v-text-anchor:top" o:gfxdata="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" filled="f" stroked="f">
                 <v:textbox>
                   <w:txbxContent>
                     <w:p>
@@ -2429,438 +2069,14 @@
           <w:noProof/>
           <w:lang w:val="en-GB" w:eastAsia="en-GB"/>
         </w:rPr>
-        <mc:AlternateContent>
-          <mc:Choice Requires="wps">
-            <w:drawing>
-              <wp:anchor distT="45720" distB="45720" distL="114300" distR="114300" simplePos="0" relativeHeight="251665408" behindDoc="0" locked="0" layoutInCell="1" allowOverlap="1" wp14:anchorId="35453E3E" wp14:editId="0A26ED52">
-                <wp:simplePos x="0" y="0"/>
-                <wp:positionH relativeFrom="column">
-                  <wp:posOffset>2638425</wp:posOffset>
-                </wp:positionH>
-                <wp:positionV relativeFrom="paragraph">
-                  <wp:posOffset>685800</wp:posOffset>
-                </wp:positionV>
-                <wp:extent cx="1733550" cy="304800"/>
-                <wp:effectExtent l="0" t="0" r="0" b="5715"/>
-                <wp:wrapNone/>
-                <wp:docPr id="2" name="Text Box 2"/>
-                <wp:cNvGraphicFramePr>
-                  <a:graphicFrameLocks xmlns:a="http://schemas.openxmlformats.org/drawingml/2006/main"/>
-                </wp:cNvGraphicFramePr>
-                <a:graphic xmlns:a="http://schemas.openxmlformats.org/drawingml/2006/main">
-                  <a:graphicData uri="http://schemas.microsoft.com/office/word/2010/wordprocessingShape">
-                    <wps:wsp>
-                      <wps:cNvSpPr txBox="1">
-                        <a:spLocks noChangeArrowheads="1"/>
-                      </wps:cNvSpPr>
-                      <wps:spPr bwMode="auto">
-                        <a:xfrm>
-                          <a:off x="0" y="0"/>
-                          <a:ext cx="1733550" cy="304800"/>
-                        </a:xfrm>
-                        <a:prstGeom prst="rect">
-                          <a:avLst/>
-                        </a:prstGeom>
-                        <a:noFill/>
-                        <a:ln w="9525">
-                          <a:noFill/>
-                          <a:miter lim="800000"/>
-                          <a:headEnd/>
-                          <a:tailEnd/>
-                        </a:ln>
-                      </wps:spPr>
-                      <wps:txbx>
-                        <w:txbxContent>
-                          <w:p>
-                            <w:pPr>
-                              <w:jc w:val="center"/>
-                              <w:rPr>
-                                <w:color w:val="000000" w:themeColor="text1"/>
-                                <w:sz w:val="16"/>
-                                <w:lang w:val="en-GB"/>
-                                <w14:shadow w14:blurRad="38100" w14:dist="19050" w14:dir="2700000" w14:sx="100000" w14:sy="100000" w14:kx="0" w14:ky="0" w14:algn="tl">
-                                  <w14:schemeClr w14:val="dk1">
-                                    <w14:alpha w14:val="60000"/>
-                                  </w14:schemeClr>
-                                </w14:shadow>
-                                <w14:textOutline w14:w="3175" w14:cap="flat" w14:cmpd="sng" w14:algn="ctr">
-                                  <w14:solidFill>
-                                    <w14:srgbClr w14:val="000000"/>
-                                  </w14:solidFill>
-                                  <w14:prstDash w14:val="solid"/>
-                                  <w14:round/>
-                                </w14:textOutline>
-                              </w:rPr>
-                            </w:pPr>
-                            <w:r>
-                              <w:rPr>
-                                <w:color w:val="000000" w:themeColor="text1"/>
-                                <w:sz w:val="16"/>
-                                <w:lang w:val="en-GB"/>
-                                <w14:shadow w14:blurRad="38100" w14:dist="19050" w14:dir="2700000" w14:sx="100000" w14:sy="100000" w14:kx="0" w14:ky="0" w14:algn="tl">
-                                  <w14:schemeClr w14:val="dk1">
-                                    <w14:alpha w14:val="60000"/>
-                                  </w14:schemeClr>
-                                </w14:shadow>
-                                <w14:textOutline w14:w="3175" w14:cap="flat" w14:cmpd="sng" w14:algn="ctr">
-                                  <w14:solidFill>
-                                    <w14:srgbClr w14:val="000000"/>
-                                  </w14:solidFill>
-                                  <w14:prstDash w14:val="solid"/>
-                                  <w14:round/>
-                                </w14:textOutline>
-                              </w:rPr>
-                              <w:t>{address}</w:t>
-                            </w:r>
-                          </w:p>
-                        </w:txbxContent>
-                      </wps:txbx>
-                      <wps:bodyPr rot="0" vert="horz" wrap="square" lIns="91440" tIns="45720" rIns="91440" bIns="45720" anchor="t" anchorCtr="0">
-                        <a:noAutofit/>
-                      </wps:bodyPr>
-                    </wps:wsp>
-                  </a:graphicData>
-                </a:graphic>
-                <wp14:sizeRelH relativeFrom="margin">
-                  <wp14:pctWidth>0</wp14:pctWidth>
-                </wp14:sizeRelH>
-                <wp14:sizeRelV relativeFrom="margin">
-                  <wp14:pctHeight>0</wp14:pctHeight>
-                </wp14:sizeRelV>
-              </wp:anchor>
-            </w:drawing>
-          </mc:Choice>
-          <mc:Fallback>
-            <w:pict>
-              <v:shape w14:anchorId="35453E3E" id="_x0000_s1041" type="#_x0000_t202" style="position:absolute;margin-left:207.75pt;margin-top:54pt;width:136.5pt;height:24pt;z-index:251665408;visibility:visible;mso-wrap-style:square;mso-width-percent:0;mso-height-percent:0;mso-wrap-distance-left:9pt;mso-wrap-distance-top:3.6pt;mso-wrap-distance-right:9pt;mso-wrap-distance-bottom:3.6pt;mso-position-horizontal:absolute;mso-position-horizontal-relative:text;mso-position-vertical:absolute;mso-position-vertical-relative:text;mso-width-percent:0;mso-height-percent:0;mso-width-relative:margin;mso-height-relative:margin;v-text-anchor:top" o:gfxdata="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" filled="f" stroked="f">
-                <v:textbox>
-                  <w:txbxContent>
-                    <w:p>
-                      <w:pPr>
-                        <w:jc w:val="center"/>
-                        <w:rPr>
-                          <w:color w:val="000000" w:themeColor="text1"/>
-                          <w:sz w:val="16"/>
-                          <w:lang w:val="en-GB"/>
-                          <w14:shadow w14:blurRad="38100" w14:dist="19050" w14:dir="2700000" w14:sx="100000" w14:sy="100000" w14:kx="0" w14:ky="0" w14:algn="tl">
-                            <w14:schemeClr w14:val="dk1">
-                              <w14:alpha w14:val="60000"/>
-                            </w14:schemeClr>
-                          </w14:shadow>
-                          <w14:textOutline w14:w="3175" w14:cap="flat" w14:cmpd="sng" w14:algn="ctr">
-                            <w14:solidFill>
-                              <w14:srgbClr w14:val="000000"/>
-                            </w14:solidFill>
-                            <w14:prstDash w14:val="solid"/>
-                            <w14:round/>
-                          </w14:textOutline>
-                        </w:rPr>
-                      </w:pPr>
-                      <w:r>
-                        <w:rPr>
-                          <w:color w:val="000000" w:themeColor="text1"/>
-                          <w:sz w:val="16"/>
-                          <w:lang w:val="en-GB"/>
-                          <w14:shadow w14:blurRad="38100" w14:dist="19050" w14:dir="2700000" w14:sx="100000" w14:sy="100000" w14:kx="0" w14:ky="0" w14:algn="tl">
-                            <w14:schemeClr w14:val="dk1">
-                              <w14:alpha w14:val="60000"/>
-                            </w14:schemeClr>
-                          </w14:shadow>
-                          <w14:textOutline w14:w="3175" w14:cap="flat" w14:cmpd="sng" w14:algn="ctr">
-                            <w14:solidFill>
-                              <w14:srgbClr w14:val="000000"/>
-                            </w14:solidFill>
-                            <w14:prstDash w14:val="solid"/>
-                            <w14:round/>
-                          </w14:textOutline>
-                        </w:rPr>
-                        <w:t>{address}</w:t>
-                      </w:r>
-                    </w:p>
-                  </w:txbxContent>
-                </v:textbox>
-              </v:shape>
-            </w:pict>
-          </mc:Fallback>
-        </mc:AlternateContent>
-      </w:r>
-      <w:r>
-        <w:rPr>
-          <w:noProof/>
-          <w:lang w:val="en-GB" w:eastAsia="en-GB"/>
-        </w:rPr>
-        <mc:AlternateContent>
-          <mc:Choice Requires="wps">
-            <w:drawing>
-              <wp:anchor distT="45720" distB="45720" distL="114300" distR="114300" simplePos="0" relativeHeight="251661312" behindDoc="0" locked="0" layoutInCell="1" allowOverlap="1" wp14:anchorId="51DD4161" wp14:editId="2A851790">
-                <wp:simplePos x="0" y="0"/>
-                <wp:positionH relativeFrom="column">
-                  <wp:posOffset>2638425</wp:posOffset>
-                </wp:positionH>
-                <wp:positionV relativeFrom="paragraph">
-                  <wp:posOffset>428625</wp:posOffset>
-                </wp:positionV>
-                <wp:extent cx="1733550" cy="304800"/>
-                <wp:effectExtent l="0" t="0" r="0" b="0"/>
-                <wp:wrapNone/>
-                <wp:docPr id="217" name="Text Box 2"/>
-                <wp:cNvGraphicFramePr>
-                  <a:graphicFrameLocks xmlns:a="http://schemas.openxmlformats.org/drawingml/2006/main"/>
-                </wp:cNvGraphicFramePr>
-                <a:graphic xmlns:a="http://schemas.openxmlformats.org/drawingml/2006/main">
-                  <a:graphicData uri="http://schemas.microsoft.com/office/word/2010/wordprocessingShape">
-                    <wps:wsp>
-                      <wps:cNvSpPr txBox="1">
-                        <a:spLocks noChangeArrowheads="1"/>
-                      </wps:cNvSpPr>
-                      <wps:spPr bwMode="auto">
-                        <a:xfrm>
-                          <a:off x="0" y="0"/>
-                          <a:ext cx="1733550" cy="304800"/>
-                        </a:xfrm>
-                        <a:prstGeom prst="rect">
-                          <a:avLst/>
-                        </a:prstGeom>
-                        <a:noFill/>
-                        <a:ln w="9525">
-                          <a:noFill/>
-                          <a:miter lim="800000"/>
-                          <a:headEnd/>
-                          <a:tailEnd/>
-                        </a:ln>
-                      </wps:spPr>
-                      <wps:txbx>
-                        <w:txbxContent>
-                          <w:p>
-                            <w:pPr>
-                              <w:jc w:val="center"/>
-                              <w:rPr>
-                                <w:color w:val="000000" w:themeColor="text1"/>
-                                <w:sz w:val="18"/>
-                                <w:lang w:val="en-GB"/>
-                                <w14:shadow w14:blurRad="38100" w14:dist="19050" w14:dir="2700000" w14:sx="100000" w14:sy="100000" w14:kx="0" w14:ky="0" w14:algn="tl">
-                                  <w14:schemeClr w14:val="dk1">
-                                    <w14:alpha w14:val="60000"/>
-                                  </w14:schemeClr>
-                                </w14:shadow>
-                                <w14:textOutline w14:w="3175" w14:cap="flat" w14:cmpd="sng" w14:algn="ctr">
-                                  <w14:solidFill>
-                                    <w14:srgbClr w14:val="000000"/>
-                                  </w14:solidFill>
-                                  <w14:prstDash w14:val="solid"/>
-                                  <w14:round/>
-                                </w14:textOutline>
-                              </w:rPr>
-                            </w:pPr>
-                            <w:r>
-                              <w:rPr>
-                                <w:color w:val="000000" w:themeColor="text1"/>
-                                <w:sz w:val="18"/>
-                                <w:lang w:val="en-GB"/>
-                                <w14:shadow w14:blurRad="38100" w14:dist="19050" w14:dir="2700000" w14:sx="100000" w14:sy="100000" w14:kx="0" w14:ky="0" w14:algn="tl">
-                                  <w14:schemeClr w14:val="dk1">
-                                    <w14:alpha w14:val="60000"/>
-                                  </w14:schemeClr>
-                                </w14:shadow>
-                                <w14:textOutline w14:w="3175" w14:cap="flat" w14:cmpd="sng" w14:algn="ctr">
-                                  <w14:solidFill>
-                                    <w14:srgbClr w14:val="000000"/>
-                                  </w14:solidFill>
-                                  <w14:prstDash w14:val="solid"/>
-                                  <w14:round/>
-                                </w14:textOutline>
-                              </w:rPr>
-                              <w:t>{name}</w:t>
-                            </w:r>
-                          </w:p>
-                        </w:txbxContent>
-                      </wps:txbx>
-                      <wps:bodyPr rot="0" vert="horz" wrap="square" lIns="91440" tIns="45720" rIns="91440" bIns="45720" anchor="t" anchorCtr="0">
-                        <a:noAutofit/>
-                      </wps:bodyPr>
-                    </wps:wsp>
-                  </a:graphicData>
-                </a:graphic>
-                <wp14:sizeRelH relativeFrom="margin">
-                  <wp14:pctWidth>0</wp14:pctWidth>
-                </wp14:sizeRelH>
-                <wp14:sizeRelV relativeFrom="margin">
-                  <wp14:pctHeight>0</wp14:pctHeight>
-                </wp14:sizeRelV>
-              </wp:anchor>
-            </w:drawing>
-          </mc:Choice>
-          <mc:Fallback>
-            <w:pict>
-              <v:shape w14:anchorId="51DD4161" id="_x0000_s1042" type="#_x0000_t202" style="position:absolute;margin-left:207.75pt;margin-top:33.75pt;width:136.5pt;height:24pt;z-index:251661312;visibility:visible;mso-wrap-style:square;mso-width-percent:0;mso-height-percent:0;mso-wrap-distance-left:9pt;mso-wrap-distance-top:3.6pt;mso-wrap-distance-right:9pt;mso-wrap-distance-bottom:3.6pt;mso-position-horizontal:absolute;mso-position-horizontal-relative:text;mso-position-vertical:absolute;mso-position-vertical-relative:text;mso-width-percent:0;mso-height-percent:0;mso-width-relative:margin;mso-height-relative:margin;v-text-anchor:top" o:gfxdata="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" filled="f" stroked="f">
-                <v:textbox>
-                  <w:txbxContent>
-                    <w:p>
-                      <w:pPr>
-                        <w:jc w:val="center"/>
-                        <w:rPr>
-                          <w:color w:val="000000" w:themeColor="text1"/>
-                          <w:sz w:val="18"/>
-                          <w:lang w:val="en-GB"/>
-                          <w14:shadow w14:blurRad="38100" w14:dist="19050" w14:dir="2700000" w14:sx="100000" w14:sy="100000" w14:kx="0" w14:ky="0" w14:algn="tl">
-                            <w14:schemeClr w14:val="dk1">
-                              <w14:alpha w14:val="60000"/>
-                            </w14:schemeClr>
-                          </w14:shadow>
-                          <w14:textOutline w14:w="3175" w14:cap="flat" w14:cmpd="sng" w14:algn="ctr">
-                            <w14:solidFill>
-                              <w14:srgbClr w14:val="000000"/>
-                            </w14:solidFill>
-                            <w14:prstDash w14:val="solid"/>
-                            <w14:round/>
-                          </w14:textOutline>
-                        </w:rPr>
-                      </w:pPr>
-                      <w:r>
-                        <w:rPr>
-                          <w:color w:val="000000" w:themeColor="text1"/>
-                          <w:sz w:val="18"/>
-                          <w:lang w:val="en-GB"/>
-                          <w14:shadow w14:blurRad="38100" w14:dist="19050" w14:dir="2700000" w14:sx="100000" w14:sy="100000" w14:kx="0" w14:ky="0" w14:algn="tl">
-                            <w14:schemeClr w14:val="dk1">
-                              <w14:alpha w14:val="60000"/>
-                            </w14:schemeClr>
-                          </w14:shadow>
-                          <w14:textOutline w14:w="3175" w14:cap="flat" w14:cmpd="sng" w14:algn="ctr">
-                            <w14:solidFill>
-                              <w14:srgbClr w14:val="000000"/>
-                            </w14:solidFill>
-                            <w14:prstDash w14:val="solid"/>
-                            <w14:round/>
-                          </w14:textOutline>
-                        </w:rPr>
-                        <w:t>{name}</w:t>
-                      </w:r>
-                    </w:p>
-                  </w:txbxContent>
-                </v:textbox>
-              </v:shape>
-            </w:pict>
-          </mc:Fallback>
-        </mc:AlternateContent>
-      </w:r>
-      <w:r>
-        <w:rPr>
-          <w:noProof/>
-          <w:lang w:val="en-GB" w:eastAsia="en-GB"/>
-        </w:rPr>
-        <mc:AlternateContent>
-          <mc:Choice Requires="wps">
-            <w:drawing>
-              <wp:anchor distT="45720" distB="45720" distL="114300" distR="114300" simplePos="0" relativeHeight="251663360" behindDoc="1" locked="0" layoutInCell="1" allowOverlap="1" wp14:anchorId="2BE68E90" wp14:editId="0FFF507D">
-                <wp:simplePos x="0" y="0"/>
-                <wp:positionH relativeFrom="column">
-                  <wp:posOffset>1434999</wp:posOffset>
-                </wp:positionH>
-                <wp:positionV relativeFrom="paragraph">
-                  <wp:posOffset>431513</wp:posOffset>
-                </wp:positionV>
-                <wp:extent cx="1238400" cy="1238400"/>
-                <wp:effectExtent l="0" t="0" r="0" b="0"/>
-                <wp:wrapNone/>
-                <wp:docPr id="1" name="Text Box 2"/>
-                <wp:cNvGraphicFramePr>
-                  <a:graphicFrameLocks xmlns:a="http://schemas.openxmlformats.org/drawingml/2006/main"/>
-                </wp:cNvGraphicFramePr>
-                <a:graphic xmlns:a="http://schemas.openxmlformats.org/drawingml/2006/main">
-                  <a:graphicData uri="http://schemas.microsoft.com/office/word/2010/wordprocessingShape">
-                    <wps:wsp>
-                      <wps:cNvSpPr txBox="1">
-                        <a:spLocks noChangeArrowheads="1"/>
-                      </wps:cNvSpPr>
-                      <wps:spPr bwMode="auto">
-                        <a:xfrm>
-                          <a:off x="0" y="0"/>
-                          <a:ext cx="1238400" cy="1238400"/>
-                        </a:xfrm>
-                        <a:prstGeom prst="rect">
-                          <a:avLst/>
-                        </a:prstGeom>
-                        <a:noFill/>
-                        <a:ln w="9525">
-                          <a:noFill/>
-                          <a:miter lim="800000"/>
-                          <a:headEnd/>
-                          <a:tailEnd/>
-                        </a:ln>
-                      </wps:spPr>
-                      <wps:txbx>
-                        <w:txbxContent>
-                          <w:p>
-                            <w:pPr>
-                              <w:jc w:val="center"/>
-                              <w:rPr>
-                                <w:lang w:val="en-GB"/>
-                              </w:rPr>
-                            </w:pPr>
-                            <w:r>
-                              <w:rPr>
-                                <w:lang w:val="en-GB"/>
-                              </w:rPr>
-                              <w:t>{%image}</w:t>
-                            </w:r>
-                          </w:p>
-                        </w:txbxContent>
-                      </wps:txbx>
-                      <wps:bodyPr rot="0" vert="horz" wrap="square" lIns="91440" tIns="45720" rIns="91440" bIns="45720" anchor="ctr" anchorCtr="0">
-                        <a:noAutofit/>
-                      </wps:bodyPr>
-                    </wps:wsp>
-                  </a:graphicData>
-                </a:graphic>
-                <wp14:sizeRelH relativeFrom="margin">
-                  <wp14:pctWidth>0</wp14:pctWidth>
-                </wp14:sizeRelH>
-                <wp14:sizeRelV relativeFrom="margin">
-                  <wp14:pctHeight>0</wp14:pctHeight>
-                </wp14:sizeRelV>
-              </wp:anchor>
-            </w:drawing>
-          </mc:Choice>
-          <mc:Fallback>
-            <w:pict>
-              <v:shape w14:anchorId="2BE68E90" id="_x0000_s1041" type="#_x0000_t202" style="position:absolute;margin-left:113pt;margin-top:34pt;width:97.5pt;height:97.5pt;z-index:-251653120;visibility:visible;mso-wrap-style:square;mso-width-percent:0;mso-height-percent:0;mso-wrap-distance-left:9pt;mso-wrap-distance-top:3.6pt;mso-wrap-distance-right:9pt;mso-wrap-distance-bottom:3.6pt;mso-position-horizontal:absolute;mso-position-horizontal-relative:text;mso-position-vertical:absolute;mso-position-vertical-relative:text;mso-width-percent:0;mso-height-percent:0;mso-width-relative:margin;mso-height-relative:margin;v-text-anchor:middle" o:gfxdata="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" filled="f" stroked="f">
-                <v:textbox>
-                  <w:txbxContent>
-                    <w:p>
-                      <w:pPr>
-                        <w:jc w:val="center"/>
-                        <w:rPr>
-                          <w:lang w:val="en-GB"/>
-                        </w:rPr>
-                      </w:pPr>
-                      <w:r>
-                        <w:rPr>
-                          <w:lang w:val="en-GB"/>
-                        </w:rPr>
-                        <w:t>{%image}</w:t>
-                      </w:r>
-                    </w:p>
-                  </w:txbxContent>
-                </v:textbox>
-              </v:shape>
-            </w:pict>
-          </mc:Fallback>
-        </mc:AlternateContent>
-      </w:r>
-      <w:r>
-        <w:rPr>
-          <w:noProof/>
-          <w:lang w:val="en-GB" w:eastAsia="en-GB"/>
-        </w:rPr>
         <w:drawing>
-          <wp:anchor distT="0" distB="0" distL="114300" distR="114300" simplePos="0" relativeHeight="251659264" behindDoc="1" locked="0" layoutInCell="1" allowOverlap="1" wp14:anchorId="38C0D1DB" wp14:editId="023BF398">
+          <wp:anchor distT="0" distB="0" distL="114300" distR="114300" simplePos="0" relativeHeight="251659264" behindDoc="1" locked="0" layoutInCell="1" allowOverlap="1" wp14:anchorId="38C0D1DB" wp14:editId="54D0AC76">
             <wp:simplePos x="0" y="0"/>
             <wp:positionH relativeFrom="margin">
-              <wp:align>center</wp:align>
+              <wp:posOffset>3295650</wp:posOffset>
             </wp:positionH>
             <wp:positionV relativeFrom="paragraph">
-              <wp:posOffset>2009775</wp:posOffset>
+              <wp:posOffset>9525</wp:posOffset>
             </wp:positionV>
             <wp:extent cx="3275330" cy="2070129"/>
             <wp:effectExtent l="0" t="0" r="1270" b="6350"/>
@@ -2914,14 +2130,798 @@
           <w:noProof/>
           <w:lang w:val="en-GB" w:eastAsia="en-GB"/>
         </w:rPr>
+        <mc:AlternateContent>
+          <mc:Choice Requires="wps">
+            <w:drawing>
+              <wp:anchor distT="45720" distB="45720" distL="114300" distR="114300" simplePos="0" relativeHeight="251692032" behindDoc="0" locked="0" layoutInCell="1" allowOverlap="1" wp14:anchorId="35A31DB6" wp14:editId="3B4CEC8F">
+                <wp:simplePos x="0" y="0"/>
+                <wp:positionH relativeFrom="column">
+                  <wp:posOffset>189230</wp:posOffset>
+                </wp:positionH>
+                <wp:positionV relativeFrom="paragraph">
+                  <wp:posOffset>1736725</wp:posOffset>
+                </wp:positionV>
+                <wp:extent cx="958850" cy="234950"/>
+                <wp:effectExtent l="0" t="0" r="0" b="0"/>
+                <wp:wrapNone/>
+                <wp:docPr id="27" name="Text Box 2"/>
+                <wp:cNvGraphicFramePr>
+                  <a:graphicFrameLocks xmlns:a="http://schemas.openxmlformats.org/drawingml/2006/main"/>
+                </wp:cNvGraphicFramePr>
+                <a:graphic xmlns:a="http://schemas.openxmlformats.org/drawingml/2006/main">
+                  <a:graphicData uri="http://schemas.microsoft.com/office/word/2010/wordprocessingShape">
+                    <wps:wsp>
+                      <wps:cNvSpPr txBox="1">
+                        <a:spLocks noChangeArrowheads="1"/>
+                      </wps:cNvSpPr>
+                      <wps:spPr bwMode="auto">
+                        <a:xfrm>
+                          <a:off x="0" y="0"/>
+                          <a:ext cx="958850" cy="234950"/>
+                        </a:xfrm>
+                        <a:prstGeom prst="rect">
+                          <a:avLst/>
+                        </a:prstGeom>
+                        <a:noFill/>
+                        <a:ln w="9525">
+                          <a:noFill/>
+                          <a:miter lim="800000"/>
+                          <a:headEnd/>
+                          <a:tailEnd/>
+                        </a:ln>
+                      </wps:spPr>
+                      <wps:txbx>
+                        <w:txbxContent>
+                          <w:p>
+                            <w:pPr>
+                              <w:jc w:val="center"/>
+                              <w:rPr>
+                                <w:b/>
+                                <w:color w:val="F2F2F2" w:themeColor="background1" w:themeShade="F2"/>
+                                <w:sz w:val="16"/>
+                                <w:lang w:val="en-GB"/>
+                              </w:rPr>
+                            </w:pPr>
+                            <w:r>
+                              <w:rPr>
+                                <w:b/>
+                                <w:color w:val="F2F2F2" w:themeColor="background1" w:themeShade="F2"/>
+                                <w:sz w:val="16"/>
+                                <w:lang w:val="en-GB"/>
+                              </w:rPr>
+                              <w:t>{number}</w:t>
+                            </w:r>
+                          </w:p>
+                        </w:txbxContent>
+                      </wps:txbx>
+                      <wps:bodyPr rot="0" vert="horz" wrap="square" lIns="91440" tIns="45720" rIns="91440" bIns="45720" anchor="t" anchorCtr="0">
+                        <a:noAutofit/>
+                      </wps:bodyPr>
+                    </wps:wsp>
+                  </a:graphicData>
+                </a:graphic>
+                <wp14:sizeRelH relativeFrom="margin">
+                  <wp14:pctWidth>0</wp14:pctWidth>
+                </wp14:sizeRelH>
+                <wp14:sizeRelV relativeFrom="margin">
+                  <wp14:pctHeight>0</wp14:pctHeight>
+                </wp14:sizeRelV>
+              </wp:anchor>
+            </w:drawing>
+          </mc:Choice>
+          <mc:Fallback>
+            <w:pict>
+              <v:shape w14:anchorId="35A31DB6" id="_x0000_s1039" type="#_x0000_t202" style="position:absolute;margin-left:14.9pt;margin-top:136.75pt;width:75.5pt;height:18.5pt;z-index:251692032;visibility:visible;mso-wrap-style:square;mso-width-percent:0;mso-height-percent:0;mso-wrap-distance-left:9pt;mso-wrap-distance-top:3.6pt;mso-wrap-distance-right:9pt;mso-wrap-distance-bottom:3.6pt;mso-position-horizontal:absolute;mso-position-horizontal-relative:text;mso-position-vertical:absolute;mso-position-vertical-relative:text;mso-width-percent:0;mso-height-percent:0;mso-width-relative:margin;mso-height-relative:margin;v-text-anchor:top" o:gfxdata="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" filled="f" stroked="f">
+                <v:textbox>
+                  <w:txbxContent>
+                    <w:p>
+                      <w:pPr>
+                        <w:jc w:val="center"/>
+                        <w:rPr>
+                          <w:b/>
+                          <w:color w:val="F2F2F2" w:themeColor="background1" w:themeShade="F2"/>
+                          <w:sz w:val="16"/>
+                          <w:lang w:val="en-GB"/>
+                        </w:rPr>
+                      </w:pPr>
+                      <w:r>
+                        <w:rPr>
+                          <w:b/>
+                          <w:color w:val="F2F2F2" w:themeColor="background1" w:themeShade="F2"/>
+                          <w:sz w:val="16"/>
+                          <w:lang w:val="en-GB"/>
+                        </w:rPr>
+                        <w:t>{number}</w:t>
+                      </w:r>
+                    </w:p>
+                  </w:txbxContent>
+                </v:textbox>
+              </v:shape>
+            </w:pict>
+          </mc:Fallback>
+        </mc:AlternateContent>
+      </w:r>
+      <w:r>
+        <w:rPr>
+          <w:noProof/>
+          <w:lang w:val="en-GB" w:eastAsia="en-GB"/>
+        </w:rPr>
+        <mc:AlternateContent>
+          <mc:Choice Requires="wps">
+            <w:drawing>
+              <wp:anchor distT="45720" distB="45720" distL="114300" distR="114300" simplePos="0" relativeHeight="251667456" behindDoc="0" locked="0" layoutInCell="1" allowOverlap="1" wp14:anchorId="4C293697" wp14:editId="488CFDCE">
+                <wp:simplePos x="0" y="0"/>
+                <wp:positionH relativeFrom="column">
+                  <wp:posOffset>1295400</wp:posOffset>
+                </wp:positionH>
+                <wp:positionV relativeFrom="paragraph">
+                  <wp:posOffset>1190625</wp:posOffset>
+                </wp:positionV>
+                <wp:extent cx="1733550" cy="304800"/>
+                <wp:effectExtent l="0" t="0" r="0" b="0"/>
+                <wp:wrapNone/>
+                <wp:docPr id="3" name="Text Box 2"/>
+                <wp:cNvGraphicFramePr>
+                  <a:graphicFrameLocks xmlns:a="http://schemas.openxmlformats.org/drawingml/2006/main"/>
+                </wp:cNvGraphicFramePr>
+                <a:graphic xmlns:a="http://schemas.openxmlformats.org/drawingml/2006/main">
+                  <a:graphicData uri="http://schemas.microsoft.com/office/word/2010/wordprocessingShape">
+                    <wps:wsp>
+                      <wps:cNvSpPr txBox="1">
+                        <a:spLocks noChangeArrowheads="1"/>
+                      </wps:cNvSpPr>
+                      <wps:spPr bwMode="auto">
+                        <a:xfrm>
+                          <a:off x="0" y="0"/>
+                          <a:ext cx="1733550" cy="304800"/>
+                        </a:xfrm>
+                        <a:prstGeom prst="rect">
+                          <a:avLst/>
+                        </a:prstGeom>
+                        <a:noFill/>
+                        <a:ln w="9525">
+                          <a:noFill/>
+                          <a:miter lim="800000"/>
+                          <a:headEnd/>
+                          <a:tailEnd/>
+                        </a:ln>
+                      </wps:spPr>
+                      <wps:txbx>
+                        <w:txbxContent>
+                          <w:p>
+                            <w:pPr>
+                              <w:jc w:val="center"/>
+                              <w:rPr>
+                                <w:color w:val="000000" w:themeColor="text1"/>
+                                <w:sz w:val="18"/>
+                                <w:lang w:val="en-GB"/>
+                                <w14:shadow w14:blurRad="38100" w14:dist="19050" w14:dir="2700000" w14:sx="100000" w14:sy="100000" w14:kx="0" w14:ky="0" w14:algn="tl">
+                                  <w14:schemeClr w14:val="dk1">
+                                    <w14:alpha w14:val="60000"/>
+                                  </w14:schemeClr>
+                                </w14:shadow>
+                                <w14:textOutline w14:w="3175" w14:cap="flat" w14:cmpd="sng" w14:algn="ctr">
+                                  <w14:solidFill>
+                                    <w14:srgbClr w14:val="000000"/>
+                                  </w14:solidFill>
+                                  <w14:prstDash w14:val="solid"/>
+                                  <w14:round/>
+                                </w14:textOutline>
+                              </w:rPr>
+                            </w:pPr>
+                            <w:r>
+                              <w:rPr>
+                                <w:color w:val="000000" w:themeColor="text1"/>
+                                <w:sz w:val="18"/>
+                                <w:lang w:val="en-GB"/>
+                                <w14:shadow w14:blurRad="38100" w14:dist="19050" w14:dir="2700000" w14:sx="100000" w14:sy="100000" w14:kx="0" w14:ky="0" w14:algn="tl">
+                                  <w14:schemeClr w14:val="dk1">
+                                    <w14:alpha w14:val="60000"/>
+                                  </w14:schemeClr>
+                                </w14:shadow>
+                                <w14:textOutline w14:w="3175" w14:cap="flat" w14:cmpd="sng" w14:algn="ctr">
+                                  <w14:solidFill>
+                                    <w14:srgbClr w14:val="000000"/>
+                                  </w14:solidFill>
+                                  <w14:prstDash w14:val="solid"/>
+                                  <w14:round/>
+                                </w14:textOutline>
+                              </w:rPr>
+                              <w:t>{</w:t>
+                            </w:r>
+                            <w:proofErr w:type="spellStart"/>
+                            <w:r>
+                              <w:rPr>
+                                <w:color w:val="000000" w:themeColor="text1"/>
+                                <w:sz w:val="18"/>
+                                <w:lang w:val="en-GB"/>
+                                <w14:shadow w14:blurRad="38100" w14:dist="19050" w14:dir="2700000" w14:sx="100000" w14:sy="100000" w14:kx="0" w14:ky="0" w14:algn="tl">
+                                  <w14:schemeClr w14:val="dk1">
+                                    <w14:alpha w14:val="60000"/>
+                                  </w14:schemeClr>
+                                </w14:shadow>
+                                <w14:textOutline w14:w="3175" w14:cap="flat" w14:cmpd="sng" w14:algn="ctr">
+                                  <w14:solidFill>
+                                    <w14:srgbClr w14:val="000000"/>
+                                  </w14:solidFill>
+                                  <w14:prstDash w14:val="solid"/>
+                                  <w14:round/>
+                                </w14:textOutline>
+                              </w:rPr>
+                              <w:t>dateOfBirth</w:t>
+                            </w:r>
+                            <w:proofErr w:type="spellEnd"/>
+                            <w:r>
+                              <w:rPr>
+                                <w:color w:val="000000" w:themeColor="text1"/>
+                                <w:sz w:val="18"/>
+                                <w:lang w:val="en-GB"/>
+                                <w14:shadow w14:blurRad="38100" w14:dist="19050" w14:dir="2700000" w14:sx="100000" w14:sy="100000" w14:kx="0" w14:ky="0" w14:algn="tl">
+                                  <w14:schemeClr w14:val="dk1">
+                                    <w14:alpha w14:val="60000"/>
+                                  </w14:schemeClr>
+                                </w14:shadow>
+                                <w14:textOutline w14:w="3175" w14:cap="flat" w14:cmpd="sng" w14:algn="ctr">
+                                  <w14:solidFill>
+                                    <w14:srgbClr w14:val="000000"/>
+                                  </w14:solidFill>
+                                  <w14:prstDash w14:val="solid"/>
+                                  <w14:round/>
+                                </w14:textOutline>
+                              </w:rPr>
+                              <w:t>}</w:t>
+                            </w:r>
+                          </w:p>
+                        </w:txbxContent>
+                      </wps:txbx>
+                      <wps:bodyPr rot="0" vert="horz" wrap="square" lIns="91440" tIns="45720" rIns="91440" bIns="45720" anchor="t" anchorCtr="0">
+                        <a:noAutofit/>
+                      </wps:bodyPr>
+                    </wps:wsp>
+                  </a:graphicData>
+                </a:graphic>
+                <wp14:sizeRelH relativeFrom="margin">
+                  <wp14:pctWidth>0</wp14:pctWidth>
+                </wp14:sizeRelH>
+                <wp14:sizeRelV relativeFrom="margin">
+                  <wp14:pctHeight>0</wp14:pctHeight>
+                </wp14:sizeRelV>
+              </wp:anchor>
+            </w:drawing>
+          </mc:Choice>
+          <mc:Fallback>
+            <w:pict>
+              <v:shape w14:anchorId="4C293697" id="_x0000_s1040" type="#_x0000_t202" style="position:absolute;margin-left:102pt;margin-top:93.75pt;width:136.5pt;height:24pt;z-index:251667456;visibility:visible;mso-wrap-style:square;mso-width-percent:0;mso-height-percent:0;mso-wrap-distance-left:9pt;mso-wrap-distance-top:3.6pt;mso-wrap-distance-right:9pt;mso-wrap-distance-bottom:3.6pt;mso-position-horizontal:absolute;mso-position-horizontal-relative:text;mso-position-vertical:absolute;mso-position-vertical-relative:text;mso-width-percent:0;mso-height-percent:0;mso-width-relative:margin;mso-height-relative:margin;v-text-anchor:top" o:gfxdata="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" filled="f" stroked="f">
+                <v:textbox>
+                  <w:txbxContent>
+                    <w:p>
+                      <w:pPr>
+                        <w:jc w:val="center"/>
+                        <w:rPr>
+                          <w:color w:val="000000" w:themeColor="text1"/>
+                          <w:sz w:val="18"/>
+                          <w:lang w:val="en-GB"/>
+                          <w14:shadow w14:blurRad="38100" w14:dist="19050" w14:dir="2700000" w14:sx="100000" w14:sy="100000" w14:kx="0" w14:ky="0" w14:algn="tl">
+                            <w14:schemeClr w14:val="dk1">
+                              <w14:alpha w14:val="60000"/>
+                            </w14:schemeClr>
+                          </w14:shadow>
+                          <w14:textOutline w14:w="3175" w14:cap="flat" w14:cmpd="sng" w14:algn="ctr">
+                            <w14:solidFill>
+                              <w14:srgbClr w14:val="000000"/>
+                            </w14:solidFill>
+                            <w14:prstDash w14:val="solid"/>
+                            <w14:round/>
+                          </w14:textOutline>
+                        </w:rPr>
+                      </w:pPr>
+                      <w:r>
+                        <w:rPr>
+                          <w:color w:val="000000" w:themeColor="text1"/>
+                          <w:sz w:val="18"/>
+                          <w:lang w:val="en-GB"/>
+                          <w14:shadow w14:blurRad="38100" w14:dist="19050" w14:dir="2700000" w14:sx="100000" w14:sy="100000" w14:kx="0" w14:ky="0" w14:algn="tl">
+                            <w14:schemeClr w14:val="dk1">
+                              <w14:alpha w14:val="60000"/>
+                            </w14:schemeClr>
+                          </w14:shadow>
+                          <w14:textOutline w14:w="3175" w14:cap="flat" w14:cmpd="sng" w14:algn="ctr">
+                            <w14:solidFill>
+                              <w14:srgbClr w14:val="000000"/>
+                            </w14:solidFill>
+                            <w14:prstDash w14:val="solid"/>
+                            <w14:round/>
+                          </w14:textOutline>
+                        </w:rPr>
+                        <w:t>{</w:t>
+                      </w:r>
+                      <w:proofErr w:type="spellStart"/>
+                      <w:r>
+                        <w:rPr>
+                          <w:color w:val="000000" w:themeColor="text1"/>
+                          <w:sz w:val="18"/>
+                          <w:lang w:val="en-GB"/>
+                          <w14:shadow w14:blurRad="38100" w14:dist="19050" w14:dir="2700000" w14:sx="100000" w14:sy="100000" w14:kx="0" w14:ky="0" w14:algn="tl">
+                            <w14:schemeClr w14:val="dk1">
+                              <w14:alpha w14:val="60000"/>
+                            </w14:schemeClr>
+                          </w14:shadow>
+                          <w14:textOutline w14:w="3175" w14:cap="flat" w14:cmpd="sng" w14:algn="ctr">
+                            <w14:solidFill>
+                              <w14:srgbClr w14:val="000000"/>
+                            </w14:solidFill>
+                            <w14:prstDash w14:val="solid"/>
+                            <w14:round/>
+                          </w14:textOutline>
+                        </w:rPr>
+                        <w:t>dateOfBirth</w:t>
+                      </w:r>
+                      <w:proofErr w:type="spellEnd"/>
+                      <w:r>
+                        <w:rPr>
+                          <w:color w:val="000000" w:themeColor="text1"/>
+                          <w:sz w:val="18"/>
+                          <w:lang w:val="en-GB"/>
+                          <w14:shadow w14:blurRad="38100" w14:dist="19050" w14:dir="2700000" w14:sx="100000" w14:sy="100000" w14:kx="0" w14:ky="0" w14:algn="tl">
+                            <w14:schemeClr w14:val="dk1">
+                              <w14:alpha w14:val="60000"/>
+                            </w14:schemeClr>
+                          </w14:shadow>
+                          <w14:textOutline w14:w="3175" w14:cap="flat" w14:cmpd="sng" w14:algn="ctr">
+                            <w14:solidFill>
+                              <w14:srgbClr w14:val="000000"/>
+                            </w14:solidFill>
+                            <w14:prstDash w14:val="solid"/>
+                            <w14:round/>
+                          </w14:textOutline>
+                        </w:rPr>
+                        <w:t>}</w:t>
+                      </w:r>
+                    </w:p>
+                  </w:txbxContent>
+                </v:textbox>
+              </v:shape>
+            </w:pict>
+          </mc:Fallback>
+        </mc:AlternateContent>
+      </w:r>
+      <w:r>
+        <w:rPr>
+          <w:noProof/>
+          <w:lang w:val="en-GB" w:eastAsia="en-GB"/>
+        </w:rPr>
+        <mc:AlternateContent>
+          <mc:Choice Requires="wps">
+            <w:drawing>
+              <wp:anchor distT="45720" distB="45720" distL="114300" distR="114300" simplePos="0" relativeHeight="251665408" behindDoc="0" locked="0" layoutInCell="1" allowOverlap="1" wp14:anchorId="35453E3E" wp14:editId="2EF18CAC">
+                <wp:simplePos x="0" y="0"/>
+                <wp:positionH relativeFrom="column">
+                  <wp:posOffset>1295400</wp:posOffset>
+                </wp:positionH>
+                <wp:positionV relativeFrom="paragraph">
+                  <wp:posOffset>942975</wp:posOffset>
+                </wp:positionV>
+                <wp:extent cx="1733550" cy="304800"/>
+                <wp:effectExtent l="0" t="0" r="0" b="0"/>
+                <wp:wrapNone/>
+                <wp:docPr id="2" name="Text Box 2"/>
+                <wp:cNvGraphicFramePr>
+                  <a:graphicFrameLocks xmlns:a="http://schemas.openxmlformats.org/drawingml/2006/main"/>
+                </wp:cNvGraphicFramePr>
+                <a:graphic xmlns:a="http://schemas.openxmlformats.org/drawingml/2006/main">
+                  <a:graphicData uri="http://schemas.microsoft.com/office/word/2010/wordprocessingShape">
+                    <wps:wsp>
+                      <wps:cNvSpPr txBox="1">
+                        <a:spLocks noChangeArrowheads="1"/>
+                      </wps:cNvSpPr>
+                      <wps:spPr bwMode="auto">
+                        <a:xfrm>
+                          <a:off x="0" y="0"/>
+                          <a:ext cx="1733550" cy="304800"/>
+                        </a:xfrm>
+                        <a:prstGeom prst="rect">
+                          <a:avLst/>
+                        </a:prstGeom>
+                        <a:noFill/>
+                        <a:ln w="9525">
+                          <a:noFill/>
+                          <a:miter lim="800000"/>
+                          <a:headEnd/>
+                          <a:tailEnd/>
+                        </a:ln>
+                      </wps:spPr>
+                      <wps:txbx>
+                        <w:txbxContent>
+                          <w:p>
+                            <w:pPr>
+                              <w:jc w:val="center"/>
+                              <w:rPr>
+                                <w:color w:val="000000" w:themeColor="text1"/>
+                                <w:sz w:val="16"/>
+                                <w:lang w:val="en-GB"/>
+                                <w14:shadow w14:blurRad="38100" w14:dist="19050" w14:dir="2700000" w14:sx="100000" w14:sy="100000" w14:kx="0" w14:ky="0" w14:algn="tl">
+                                  <w14:schemeClr w14:val="dk1">
+                                    <w14:alpha w14:val="60000"/>
+                                  </w14:schemeClr>
+                                </w14:shadow>
+                                <w14:textOutline w14:w="3175" w14:cap="flat" w14:cmpd="sng" w14:algn="ctr">
+                                  <w14:solidFill>
+                                    <w14:srgbClr w14:val="000000"/>
+                                  </w14:solidFill>
+                                  <w14:prstDash w14:val="solid"/>
+                                  <w14:round/>
+                                </w14:textOutline>
+                              </w:rPr>
+                            </w:pPr>
+                            <w:r>
+                              <w:rPr>
+                                <w:color w:val="000000" w:themeColor="text1"/>
+                                <w:sz w:val="16"/>
+                                <w:lang w:val="en-GB"/>
+                                <w14:shadow w14:blurRad="38100" w14:dist="19050" w14:dir="2700000" w14:sx="100000" w14:sy="100000" w14:kx="0" w14:ky="0" w14:algn="tl">
+                                  <w14:schemeClr w14:val="dk1">
+                                    <w14:alpha w14:val="60000"/>
+                                  </w14:schemeClr>
+                                </w14:shadow>
+                                <w14:textOutline w14:w="3175" w14:cap="flat" w14:cmpd="sng" w14:algn="ctr">
+                                  <w14:solidFill>
+                                    <w14:srgbClr w14:val="000000"/>
+                                  </w14:solidFill>
+                                  <w14:prstDash w14:val="solid"/>
+                                  <w14:round/>
+                                </w14:textOutline>
+                              </w:rPr>
+                              <w:t>{address}</w:t>
+                            </w:r>
+                          </w:p>
+                        </w:txbxContent>
+                      </wps:txbx>
+                      <wps:bodyPr rot="0" vert="horz" wrap="square" lIns="91440" tIns="45720" rIns="91440" bIns="45720" anchor="t" anchorCtr="0">
+                        <a:noAutofit/>
+                      </wps:bodyPr>
+                    </wps:wsp>
+                  </a:graphicData>
+                </a:graphic>
+                <wp14:sizeRelH relativeFrom="margin">
+                  <wp14:pctWidth>0</wp14:pctWidth>
+                </wp14:sizeRelH>
+                <wp14:sizeRelV relativeFrom="margin">
+                  <wp14:pctHeight>0</wp14:pctHeight>
+                </wp14:sizeRelV>
+              </wp:anchor>
+            </w:drawing>
+          </mc:Choice>
+          <mc:Fallback>
+            <w:pict>
+              <v:shape w14:anchorId="35453E3E" id="_x0000_s1041" type="#_x0000_t202" style="position:absolute;margin-left:102pt;margin-top:74.25pt;width:136.5pt;height:24pt;z-index:251665408;visibility:visible;mso-wrap-style:square;mso-width-percent:0;mso-height-percent:0;mso-wrap-distance-left:9pt;mso-wrap-distance-top:3.6pt;mso-wrap-distance-right:9pt;mso-wrap-distance-bottom:3.6pt;mso-position-horizontal:absolute;mso-position-horizontal-relative:text;mso-position-vertical:absolute;mso-position-vertical-relative:text;mso-width-percent:0;mso-height-percent:0;mso-width-relative:margin;mso-height-relative:margin;v-text-anchor:top" o:gfxdata="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" filled="f" stroked="f">
+                <v:textbox>
+                  <w:txbxContent>
+                    <w:p>
+                      <w:pPr>
+                        <w:jc w:val="center"/>
+                        <w:rPr>
+                          <w:color w:val="000000" w:themeColor="text1"/>
+                          <w:sz w:val="16"/>
+                          <w:lang w:val="en-GB"/>
+                          <w14:shadow w14:blurRad="38100" w14:dist="19050" w14:dir="2700000" w14:sx="100000" w14:sy="100000" w14:kx="0" w14:ky="0" w14:algn="tl">
+                            <w14:schemeClr w14:val="dk1">
+                              <w14:alpha w14:val="60000"/>
+                            </w14:schemeClr>
+                          </w14:shadow>
+                          <w14:textOutline w14:w="3175" w14:cap="flat" w14:cmpd="sng" w14:algn="ctr">
+                            <w14:solidFill>
+                              <w14:srgbClr w14:val="000000"/>
+                            </w14:solidFill>
+                            <w14:prstDash w14:val="solid"/>
+                            <w14:round/>
+                          </w14:textOutline>
+                        </w:rPr>
+                      </w:pPr>
+                      <w:r>
+                        <w:rPr>
+                          <w:color w:val="000000" w:themeColor="text1"/>
+                          <w:sz w:val="16"/>
+                          <w:lang w:val="en-GB"/>
+                          <w14:shadow w14:blurRad="38100" w14:dist="19050" w14:dir="2700000" w14:sx="100000" w14:sy="100000" w14:kx="0" w14:ky="0" w14:algn="tl">
+                            <w14:schemeClr w14:val="dk1">
+                              <w14:alpha w14:val="60000"/>
+                            </w14:schemeClr>
+                          </w14:shadow>
+                          <w14:textOutline w14:w="3175" w14:cap="flat" w14:cmpd="sng" w14:algn="ctr">
+                            <w14:solidFill>
+                              <w14:srgbClr w14:val="000000"/>
+                            </w14:solidFill>
+                            <w14:prstDash w14:val="solid"/>
+                            <w14:round/>
+                          </w14:textOutline>
+                        </w:rPr>
+                        <w:t>{address}</w:t>
+                      </w:r>
+                    </w:p>
+                  </w:txbxContent>
+                </v:textbox>
+              </v:shape>
+            </w:pict>
+          </mc:Fallback>
+        </mc:AlternateContent>
+      </w:r>
+      <w:r>
+        <w:rPr>
+          <w:noProof/>
+          <w:lang w:val="en-GB" w:eastAsia="en-GB"/>
+        </w:rPr>
+        <mc:AlternateContent>
+          <mc:Choice Requires="wps">
+            <w:drawing>
+              <wp:anchor distT="45720" distB="45720" distL="114300" distR="114300" simplePos="0" relativeHeight="251661312" behindDoc="0" locked="0" layoutInCell="1" allowOverlap="1" wp14:anchorId="51DD4161" wp14:editId="254D1EC3">
+                <wp:simplePos x="0" y="0"/>
+                <wp:positionH relativeFrom="column">
+                  <wp:posOffset>1295400</wp:posOffset>
+                </wp:positionH>
+                <wp:positionV relativeFrom="paragraph">
+                  <wp:posOffset>676275</wp:posOffset>
+                </wp:positionV>
+                <wp:extent cx="1733550" cy="304800"/>
+                <wp:effectExtent l="0" t="0" r="0" b="0"/>
+                <wp:wrapNone/>
+                <wp:docPr id="217" name="Text Box 2"/>
+                <wp:cNvGraphicFramePr>
+                  <a:graphicFrameLocks xmlns:a="http://schemas.openxmlformats.org/drawingml/2006/main"/>
+                </wp:cNvGraphicFramePr>
+                <a:graphic xmlns:a="http://schemas.openxmlformats.org/drawingml/2006/main">
+                  <a:graphicData uri="http://schemas.microsoft.com/office/word/2010/wordprocessingShape">
+                    <wps:wsp>
+                      <wps:cNvSpPr txBox="1">
+                        <a:spLocks noChangeArrowheads="1"/>
+                      </wps:cNvSpPr>
+                      <wps:spPr bwMode="auto">
+                        <a:xfrm>
+                          <a:off x="0" y="0"/>
+                          <a:ext cx="1733550" cy="304800"/>
+                        </a:xfrm>
+                        <a:prstGeom prst="rect">
+                          <a:avLst/>
+                        </a:prstGeom>
+                        <a:noFill/>
+                        <a:ln w="9525">
+                          <a:noFill/>
+                          <a:miter lim="800000"/>
+                          <a:headEnd/>
+                          <a:tailEnd/>
+                        </a:ln>
+                      </wps:spPr>
+                      <wps:txbx>
+                        <w:txbxContent>
+                          <w:p>
+                            <w:pPr>
+                              <w:jc w:val="center"/>
+                              <w:rPr>
+                                <w:color w:val="000000" w:themeColor="text1"/>
+                                <w:sz w:val="18"/>
+                                <w:lang w:val="en-GB"/>
+                                <w14:shadow w14:blurRad="38100" w14:dist="19050" w14:dir="2700000" w14:sx="100000" w14:sy="100000" w14:kx="0" w14:ky="0" w14:algn="tl">
+                                  <w14:schemeClr w14:val="dk1">
+                                    <w14:alpha w14:val="60000"/>
+                                  </w14:schemeClr>
+                                </w14:shadow>
+                                <w14:textOutline w14:w="3175" w14:cap="flat" w14:cmpd="sng" w14:algn="ctr">
+                                  <w14:solidFill>
+                                    <w14:srgbClr w14:val="000000"/>
+                                  </w14:solidFill>
+                                  <w14:prstDash w14:val="solid"/>
+                                  <w14:round/>
+                                </w14:textOutline>
+                              </w:rPr>
+                            </w:pPr>
+                            <w:r>
+                              <w:rPr>
+                                <w:color w:val="000000" w:themeColor="text1"/>
+                                <w:sz w:val="18"/>
+                                <w:lang w:val="en-GB"/>
+                                <w14:shadow w14:blurRad="38100" w14:dist="19050" w14:dir="2700000" w14:sx="100000" w14:sy="100000" w14:kx="0" w14:ky="0" w14:algn="tl">
+                                  <w14:schemeClr w14:val="dk1">
+                                    <w14:alpha w14:val="60000"/>
+                                  </w14:schemeClr>
+                                </w14:shadow>
+                                <w14:textOutline w14:w="3175" w14:cap="flat" w14:cmpd="sng" w14:algn="ctr">
+                                  <w14:solidFill>
+                                    <w14:srgbClr w14:val="000000"/>
+                                  </w14:solidFill>
+                                  <w14:prstDash w14:val="solid"/>
+                                  <w14:round/>
+                                </w14:textOutline>
+                              </w:rPr>
+                              <w:t>{name}</w:t>
+                            </w:r>
+                          </w:p>
+                        </w:txbxContent>
+                      </wps:txbx>
+                      <wps:bodyPr rot="0" vert="horz" wrap="square" lIns="91440" tIns="45720" rIns="91440" bIns="45720" anchor="t" anchorCtr="0">
+                        <a:noAutofit/>
+                      </wps:bodyPr>
+                    </wps:wsp>
+                  </a:graphicData>
+                </a:graphic>
+                <wp14:sizeRelH relativeFrom="margin">
+                  <wp14:pctWidth>0</wp14:pctWidth>
+                </wp14:sizeRelH>
+                <wp14:sizeRelV relativeFrom="margin">
+                  <wp14:pctHeight>0</wp14:pctHeight>
+                </wp14:sizeRelV>
+              </wp:anchor>
+            </w:drawing>
+          </mc:Choice>
+          <mc:Fallback>
+            <w:pict>
+              <v:shape w14:anchorId="51DD4161" id="_x0000_s1042" type="#_x0000_t202" style="position:absolute;margin-left:102pt;margin-top:53.25pt;width:136.5pt;height:24pt;z-index:251661312;visibility:visible;mso-wrap-style:square;mso-width-percent:0;mso-height-percent:0;mso-wrap-distance-left:9pt;mso-wrap-distance-top:3.6pt;mso-wrap-distance-right:9pt;mso-wrap-distance-bottom:3.6pt;mso-position-horizontal:absolute;mso-position-horizontal-relative:text;mso-position-vertical:absolute;mso-position-vertical-relative:text;mso-width-percent:0;mso-height-percent:0;mso-width-relative:margin;mso-height-relative:margin;v-text-anchor:top" o:gfxdata="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" filled="f" stroked="f">
+                <v:textbox>
+                  <w:txbxContent>
+                    <w:p>
+                      <w:pPr>
+                        <w:jc w:val="center"/>
+                        <w:rPr>
+                          <w:color w:val="000000" w:themeColor="text1"/>
+                          <w:sz w:val="18"/>
+                          <w:lang w:val="en-GB"/>
+                          <w14:shadow w14:blurRad="38100" w14:dist="19050" w14:dir="2700000" w14:sx="100000" w14:sy="100000" w14:kx="0" w14:ky="0" w14:algn="tl">
+                            <w14:schemeClr w14:val="dk1">
+                              <w14:alpha w14:val="60000"/>
+                            </w14:schemeClr>
+                          </w14:shadow>
+                          <w14:textOutline w14:w="3175" w14:cap="flat" w14:cmpd="sng" w14:algn="ctr">
+                            <w14:solidFill>
+                              <w14:srgbClr w14:val="000000"/>
+                            </w14:solidFill>
+                            <w14:prstDash w14:val="solid"/>
+                            <w14:round/>
+                          </w14:textOutline>
+                        </w:rPr>
+                      </w:pPr>
+                      <w:r>
+                        <w:rPr>
+                          <w:color w:val="000000" w:themeColor="text1"/>
+                          <w:sz w:val="18"/>
+                          <w:lang w:val="en-GB"/>
+                          <w14:shadow w14:blurRad="38100" w14:dist="19050" w14:dir="2700000" w14:sx="100000" w14:sy="100000" w14:kx="0" w14:ky="0" w14:algn="tl">
+                            <w14:schemeClr w14:val="dk1">
+                              <w14:alpha w14:val="60000"/>
+                            </w14:schemeClr>
+                          </w14:shadow>
+                          <w14:textOutline w14:w="3175" w14:cap="flat" w14:cmpd="sng" w14:algn="ctr">
+                            <w14:solidFill>
+                              <w14:srgbClr w14:val="000000"/>
+                            </w14:solidFill>
+                            <w14:prstDash w14:val="solid"/>
+                            <w14:round/>
+                          </w14:textOutline>
+                        </w:rPr>
+                        <w:t>{name}</w:t>
+                      </w:r>
+                    </w:p>
+                  </w:txbxContent>
+                </v:textbox>
+              </v:shape>
+            </w:pict>
+          </mc:Fallback>
+        </mc:AlternateContent>
+      </w:r>
+      <w:r>
+        <w:rPr>
+          <w:noProof/>
+          <w:lang w:val="en-GB" w:eastAsia="en-GB"/>
+        </w:rPr>
+        <mc:AlternateContent>
+          <mc:Choice Requires="wps">
+            <w:drawing>
+              <wp:anchor distT="45720" distB="45720" distL="114300" distR="114300" simplePos="0" relativeHeight="251663360" behindDoc="1" locked="0" layoutInCell="1" allowOverlap="1" wp14:anchorId="2BE68E90" wp14:editId="7F7AC69C">
+                <wp:simplePos x="0" y="0"/>
+                <wp:positionH relativeFrom="column">
+                  <wp:posOffset>91440</wp:posOffset>
+                </wp:positionH>
+                <wp:positionV relativeFrom="paragraph">
+                  <wp:posOffset>697865</wp:posOffset>
+                </wp:positionV>
+                <wp:extent cx="1238400" cy="1238400"/>
+                <wp:effectExtent l="0" t="0" r="0" b="0"/>
+                <wp:wrapNone/>
+                <wp:docPr id="1" name="Text Box 2"/>
+                <wp:cNvGraphicFramePr>
+                  <a:graphicFrameLocks xmlns:a="http://schemas.openxmlformats.org/drawingml/2006/main"/>
+                </wp:cNvGraphicFramePr>
+                <a:graphic xmlns:a="http://schemas.openxmlformats.org/drawingml/2006/main">
+                  <a:graphicData uri="http://schemas.microsoft.com/office/word/2010/wordprocessingShape">
+                    <wps:wsp>
+                      <wps:cNvSpPr txBox="1">
+                        <a:spLocks noChangeArrowheads="1"/>
+                      </wps:cNvSpPr>
+                      <wps:spPr bwMode="auto">
+                        <a:xfrm>
+                          <a:off x="0" y="0"/>
+                          <a:ext cx="1238400" cy="1238400"/>
+                        </a:xfrm>
+                        <a:prstGeom prst="rect">
+                          <a:avLst/>
+                        </a:prstGeom>
+                        <a:noFill/>
+                        <a:ln w="9525">
+                          <a:noFill/>
+                          <a:miter lim="800000"/>
+                          <a:headEnd/>
+                          <a:tailEnd/>
+                        </a:ln>
+                      </wps:spPr>
+                      <wps:txbx>
+                        <w:txbxContent>
+                          <w:p>
+                            <w:pPr>
+                              <w:jc w:val="center"/>
+                              <w:rPr>
+                                <w:lang w:val="en-GB"/>
+                              </w:rPr>
+                            </w:pPr>
+                            <w:r>
+                              <w:rPr>
+                                <w:lang w:val="en-GB"/>
+                              </w:rPr>
+                              <w:t>{%image}</w:t>
+                            </w:r>
+                          </w:p>
+                        </w:txbxContent>
+                      </wps:txbx>
+                      <wps:bodyPr rot="0" vert="horz" wrap="square" lIns="91440" tIns="45720" rIns="91440" bIns="45720" anchor="ctr" anchorCtr="0">
+                        <a:noAutofit/>
+                      </wps:bodyPr>
+                    </wps:wsp>
+                  </a:graphicData>
+                </a:graphic>
+                <wp14:sizeRelH relativeFrom="margin">
+                  <wp14:pctWidth>0</wp14:pctWidth>
+                </wp14:sizeRelH>
+                <wp14:sizeRelV relativeFrom="margin">
+                  <wp14:pctHeight>0</wp14:pctHeight>
+                </wp14:sizeRelV>
+              </wp:anchor>
+            </w:drawing>
+          </mc:Choice>
+          <mc:Fallback>
+            <w:pict>
+              <v:shape w14:anchorId="2BE68E90" id="_x0000_s1043" type="#_x0000_t202" style="position:absolute;margin-left:7.2pt;margin-top:54.95pt;width:97.5pt;height:97.5pt;z-index:-251653120;visibility:visible;mso-wrap-style:square;mso-width-percent:0;mso-height-percent:0;mso-wrap-distance-left:9pt;mso-wrap-distance-top:3.6pt;mso-wrap-distance-right:9pt;mso-wrap-distance-bottom:3.6pt;mso-position-horizontal:absolute;mso-position-horizontal-relative:text;mso-position-vertical:absolute;mso-position-vertical-relative:text;mso-width-percent:0;mso-height-percent:0;mso-width-relative:margin;mso-height-relative:margin;v-text-anchor:middle" o:gfxdata="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" filled="f" stroked="f">
+                <v:textbox>
+                  <w:txbxContent>
+                    <w:p>
+                      <w:pPr>
+                        <w:jc w:val="center"/>
+                        <w:rPr>
+                          <w:lang w:val="en-GB"/>
+                        </w:rPr>
+                      </w:pPr>
+                      <w:r>
+                        <w:rPr>
+                          <w:lang w:val="en-GB"/>
+                        </w:rPr>
+                        <w:t>{%image}</w:t>
+                      </w:r>
+                    </w:p>
+                  </w:txbxContent>
+                </v:textbox>
+              </v:shape>
+            </w:pict>
+          </mc:Fallback>
+        </mc:AlternateContent>
+      </w:r>
+      <w:r>
+        <w:rPr>
+          <w:noProof/>
+          <w:lang w:val="en-GB" w:eastAsia="en-GB"/>
+        </w:rPr>
         <w:drawing>
-          <wp:anchor distT="0" distB="0" distL="114300" distR="114300" simplePos="0" relativeHeight="251658240" behindDoc="1" locked="0" layoutInCell="1" allowOverlap="1" wp14:anchorId="6D53F7BF" wp14:editId="7D0A0556">
+          <wp:anchor distT="0" distB="0" distL="114300" distR="114300" simplePos="0" relativeHeight="251658240" behindDoc="1" locked="0" layoutInCell="1" allowOverlap="1" wp14:anchorId="6D53F7BF" wp14:editId="206512E6">
             <wp:simplePos x="0" y="0"/>
             <wp:positionH relativeFrom="margin">
-              <wp:align>center</wp:align>
+              <wp:posOffset>-635</wp:posOffset>
             </wp:positionH>
             <wp:positionV relativeFrom="paragraph">
-              <wp:posOffset>-257175</wp:posOffset>
+              <wp:posOffset>0</wp:posOffset>
             </wp:positionV>
             <wp:extent cx="3259273" cy="2059999"/>
             <wp:effectExtent l="0" t="0" r="0" b="0"/>

</xml_diff>